<commit_message>
Figuring out a lot more, still a bit confused
... lets see if I finish on time!
</commit_message>
<xml_diff>
--- a/Supporting Documents/Overview, Terms, and Examples.docx
+++ b/Supporting Documents/Overview, Terms, and Examples.docx
@@ -265,6 +265,32 @@
         </w:rPr>
         <w:t xml:space="preserve"> et. al, 2019).</w:t>
       </w:r>
+      <w:r>
+        <w:rPr>
+          <w:rFonts w:ascii="Times New Roman" w:eastAsia="Times New Roman" w:hAnsi="Times New Roman" w:cs="Times New Roman"/>
+          <w:sz w:val="24"/>
+          <w:szCs w:val="24"/>
+        </w:rPr>
+        <w:t xml:space="preserve"> This document was designed to familiarize readers with the terminology and process of a DCE so that anyone may be able to read my code and understand from a methodological perspective why I did what I did. </w:t>
+      </w:r>
+      <w:proofErr w:type="gramStart"/>
+      <w:r>
+        <w:rPr>
+          <w:rFonts w:ascii="Times New Roman" w:eastAsia="Times New Roman" w:hAnsi="Times New Roman" w:cs="Times New Roman"/>
+          <w:sz w:val="24"/>
+          <w:szCs w:val="24"/>
+        </w:rPr>
+        <w:t>First</w:t>
+      </w:r>
+      <w:proofErr w:type="gramEnd"/>
+      <w:r>
+        <w:rPr>
+          <w:rFonts w:ascii="Times New Roman" w:eastAsia="Times New Roman" w:hAnsi="Times New Roman" w:cs="Times New Roman"/>
+          <w:sz w:val="24"/>
+          <w:szCs w:val="24"/>
+        </w:rPr>
+        <w:t xml:space="preserve"> I introduce terms that are used in the design and analysis of DCE’s, I then describe the steps that are taken in a true DCE and finally I clarify what steps I will be taking and why. </w:t>
+      </w:r>
     </w:p>
     <w:p>
       <w:pPr>
@@ -285,8 +311,6 @@
           <w:szCs w:val="24"/>
         </w:rPr>
       </w:pPr>
-      <w:bookmarkStart w:id="0" w:name="_GoBack"/>
-      <w:bookmarkEnd w:id="0"/>
     </w:p>
     <w:p>
       <w:pPr>
@@ -1561,7 +1585,6 @@
                 <w:sz w:val="24"/>
                 <w:szCs w:val="24"/>
               </w:rPr>
-              <w:lastRenderedPageBreak/>
               <w:t>1</w:t>
             </w:r>
           </w:p>
@@ -3086,14 +3109,6 @@
           <w:szCs w:val="24"/>
         </w:rPr>
       </w:pPr>
-      <w:r>
-        <w:rPr>
-          <w:rFonts w:ascii="Times New Roman" w:eastAsia="Times New Roman" w:hAnsi="Times New Roman" w:cs="Times New Roman"/>
-          <w:sz w:val="24"/>
-          <w:szCs w:val="24"/>
-        </w:rPr>
-        <w:t>STEPS:</w:t>
-      </w:r>
     </w:p>
     <w:p>
       <w:pPr>
@@ -3104,6 +3119,111 @@
           <w:szCs w:val="24"/>
         </w:rPr>
       </w:pPr>
+    </w:p>
+    <w:p>
+      <w:pPr>
+        <w:spacing w:after="0" w:line="240" w:lineRule="auto"/>
+        <w:rPr>
+          <w:rFonts w:ascii="Times New Roman" w:eastAsia="Times New Roman" w:hAnsi="Times New Roman" w:cs="Times New Roman"/>
+          <w:sz w:val="24"/>
+          <w:szCs w:val="24"/>
+        </w:rPr>
+      </w:pPr>
+    </w:p>
+    <w:p>
+      <w:pPr>
+        <w:spacing w:after="0" w:line="240" w:lineRule="auto"/>
+        <w:rPr>
+          <w:rFonts w:ascii="Times New Roman" w:eastAsia="Times New Roman" w:hAnsi="Times New Roman" w:cs="Times New Roman"/>
+          <w:sz w:val="24"/>
+          <w:szCs w:val="24"/>
+        </w:rPr>
+      </w:pPr>
+    </w:p>
+    <w:p>
+      <w:pPr>
+        <w:spacing w:after="0" w:line="240" w:lineRule="auto"/>
+        <w:rPr>
+          <w:rFonts w:ascii="Times New Roman" w:eastAsia="Times New Roman" w:hAnsi="Times New Roman" w:cs="Times New Roman"/>
+          <w:sz w:val="24"/>
+          <w:szCs w:val="24"/>
+        </w:rPr>
+      </w:pPr>
+    </w:p>
+    <w:p>
+      <w:pPr>
+        <w:spacing w:after="0" w:line="240" w:lineRule="auto"/>
+        <w:rPr>
+          <w:rFonts w:ascii="Times New Roman" w:eastAsia="Times New Roman" w:hAnsi="Times New Roman" w:cs="Times New Roman"/>
+          <w:sz w:val="24"/>
+          <w:szCs w:val="24"/>
+        </w:rPr>
+      </w:pPr>
+    </w:p>
+    <w:p>
+      <w:pPr>
+        <w:spacing w:after="0" w:line="240" w:lineRule="auto"/>
+        <w:rPr>
+          <w:rFonts w:ascii="Times New Roman" w:eastAsia="Times New Roman" w:hAnsi="Times New Roman" w:cs="Times New Roman"/>
+          <w:sz w:val="24"/>
+          <w:szCs w:val="24"/>
+        </w:rPr>
+      </w:pPr>
+    </w:p>
+    <w:p>
+      <w:pPr>
+        <w:spacing w:after="0" w:line="240" w:lineRule="auto"/>
+        <w:rPr>
+          <w:rFonts w:ascii="Times New Roman" w:eastAsia="Times New Roman" w:hAnsi="Times New Roman" w:cs="Times New Roman"/>
+          <w:sz w:val="24"/>
+          <w:szCs w:val="24"/>
+        </w:rPr>
+      </w:pPr>
+      <w:r>
+        <w:rPr>
+          <w:rFonts w:ascii="Times New Roman" w:eastAsia="Times New Roman" w:hAnsi="Times New Roman" w:cs="Times New Roman"/>
+          <w:sz w:val="24"/>
+          <w:szCs w:val="24"/>
+        </w:rPr>
+        <w:lastRenderedPageBreak/>
+        <w:t>STEPS</w:t>
+      </w:r>
+      <w:r>
+        <w:rPr>
+          <w:rFonts w:ascii="Times New Roman" w:eastAsia="Times New Roman" w:hAnsi="Times New Roman" w:cs="Times New Roman"/>
+          <w:sz w:val="24"/>
+          <w:szCs w:val="24"/>
+        </w:rPr>
+        <w:t xml:space="preserve"> FOR A DCE</w:t>
+      </w:r>
+      <w:r>
+        <w:rPr>
+          <w:rFonts w:ascii="Times New Roman" w:eastAsia="Times New Roman" w:hAnsi="Times New Roman" w:cs="Times New Roman"/>
+          <w:sz w:val="24"/>
+          <w:szCs w:val="24"/>
+        </w:rPr>
+        <w:t>:</w:t>
+      </w:r>
+    </w:p>
+    <w:p>
+      <w:pPr>
+        <w:spacing w:after="0" w:line="240" w:lineRule="auto"/>
+        <w:rPr>
+          <w:rFonts w:ascii="Times New Roman" w:eastAsia="Times New Roman" w:hAnsi="Times New Roman" w:cs="Times New Roman"/>
+          <w:sz w:val="24"/>
+          <w:szCs w:val="24"/>
+        </w:rPr>
+      </w:pPr>
+    </w:p>
+    <w:p>
+      <w:pPr>
+        <w:spacing w:after="0" w:line="240" w:lineRule="auto"/>
+        <w:rPr>
+          <w:rFonts w:ascii="Times New Roman" w:eastAsia="Times New Roman" w:hAnsi="Times New Roman" w:cs="Times New Roman"/>
+          <w:sz w:val="24"/>
+          <w:szCs w:val="24"/>
+        </w:rPr>
+      </w:pPr>
       <w:r>
         <w:rPr>
           <w:rFonts w:ascii="Times New Roman" w:eastAsia="Times New Roman" w:hAnsi="Times New Roman" w:cs="Times New Roman"/>
@@ -3112,6 +3232,16 @@
         </w:rPr>
         <w:t>Recently I did a literature review of DCE’s specifically regarding their methodology. Below I created an outline of the steps involved in designing and analyzing DCE’s</w:t>
       </w:r>
+    </w:p>
+    <w:p>
+      <w:pPr>
+        <w:spacing w:after="0" w:line="240" w:lineRule="auto"/>
+        <w:rPr>
+          <w:rFonts w:ascii="Times New Roman" w:eastAsia="Times New Roman" w:hAnsi="Times New Roman" w:cs="Times New Roman"/>
+          <w:sz w:val="24"/>
+          <w:szCs w:val="24"/>
+        </w:rPr>
+      </w:pPr>
     </w:p>
     <w:p>
       <w:pPr>
@@ -3119,7 +3249,7 @@
           <w:ilvl w:val="0"/>
           <w:numId w:val="1"/>
         </w:numPr>
-        <w:spacing w:before="100" w:beforeAutospacing="1" w:after="100" w:afterAutospacing="1" w:line="240" w:lineRule="auto"/>
+        <w:spacing w:after="0" w:line="240" w:lineRule="auto"/>
         <w:rPr>
           <w:rFonts w:ascii="Times New Roman" w:eastAsia="Times New Roman" w:hAnsi="Times New Roman" w:cs="Times New Roman"/>
           <w:sz w:val="24"/>
@@ -3133,6 +3263,72 @@
           <w:szCs w:val="24"/>
         </w:rPr>
         <w:t>Create the design</w:t>
+      </w:r>
+    </w:p>
+    <w:p>
+      <w:pPr>
+        <w:numPr>
+          <w:ilvl w:val="1"/>
+          <w:numId w:val="2"/>
+        </w:numPr>
+        <w:spacing w:after="0" w:line="240" w:lineRule="auto"/>
+        <w:rPr>
+          <w:rFonts w:ascii="Times New Roman" w:eastAsia="Times New Roman" w:hAnsi="Times New Roman" w:cs="Times New Roman"/>
+          <w:sz w:val="24"/>
+          <w:szCs w:val="24"/>
+        </w:rPr>
+      </w:pPr>
+      <w:r>
+        <w:rPr>
+          <w:rFonts w:ascii="Times New Roman" w:eastAsia="Times New Roman" w:hAnsi="Times New Roman" w:cs="Times New Roman"/>
+          <w:sz w:val="24"/>
+          <w:szCs w:val="24"/>
+        </w:rPr>
+        <w:t>define the situation in which respondents will need to make this decision</w:t>
+      </w:r>
+    </w:p>
+    <w:p>
+      <w:pPr>
+        <w:numPr>
+          <w:ilvl w:val="1"/>
+          <w:numId w:val="2"/>
+        </w:numPr>
+        <w:spacing w:after="0" w:line="240" w:lineRule="auto"/>
+        <w:rPr>
+          <w:rFonts w:ascii="Times New Roman" w:eastAsia="Times New Roman" w:hAnsi="Times New Roman" w:cs="Times New Roman"/>
+          <w:sz w:val="24"/>
+          <w:szCs w:val="24"/>
+        </w:rPr>
+      </w:pPr>
+      <w:r>
+        <w:rPr>
+          <w:rFonts w:ascii="Times New Roman" w:eastAsia="Times New Roman" w:hAnsi="Times New Roman" w:cs="Times New Roman"/>
+          <w:sz w:val="24"/>
+          <w:szCs w:val="24"/>
+        </w:rPr>
+        <w:t>specify the options a respondent may have</w:t>
+      </w:r>
+    </w:p>
+    <w:p>
+      <w:pPr>
+        <w:numPr>
+          <w:ilvl w:val="1"/>
+          <w:numId w:val="2"/>
+        </w:numPr>
+        <w:spacing w:after="0" w:line="240" w:lineRule="auto"/>
+        <w:rPr>
+          <w:rFonts w:ascii="Times New Roman" w:eastAsia="Times New Roman" w:hAnsi="Times New Roman" w:cs="Times New Roman"/>
+          <w:sz w:val="24"/>
+          <w:szCs w:val="24"/>
+        </w:rPr>
+      </w:pPr>
+      <w:r>
+        <w:rPr>
+          <w:rFonts w:ascii="Times New Roman" w:eastAsia="Times New Roman" w:hAnsi="Times New Roman" w:cs="Times New Roman"/>
+          <w:sz w:val="24"/>
+          <w:szCs w:val="24"/>
+        </w:rPr>
+        <w:t>define the options in terms of their attributes and levels </w:t>
       </w:r>
     </w:p>
     <w:p>
@@ -3141,20 +3337,20 @@
           <w:ilvl w:val="2"/>
           <w:numId w:val="2"/>
         </w:numPr>
-        <w:spacing w:before="100" w:beforeAutospacing="1" w:after="100" w:afterAutospacing="1" w:line="240" w:lineRule="auto"/>
-        <w:rPr>
-          <w:rFonts w:ascii="Times New Roman" w:eastAsia="Times New Roman" w:hAnsi="Times New Roman" w:cs="Times New Roman"/>
-          <w:sz w:val="24"/>
-          <w:szCs w:val="24"/>
-        </w:rPr>
-      </w:pPr>
-      <w:r>
-        <w:rPr>
-          <w:rFonts w:ascii="Times New Roman" w:eastAsia="Times New Roman" w:hAnsi="Times New Roman" w:cs="Times New Roman"/>
-          <w:sz w:val="24"/>
-          <w:szCs w:val="24"/>
-        </w:rPr>
-        <w:t>define the situation in which respondents will need to make this decision</w:t>
+        <w:spacing w:after="0" w:line="240" w:lineRule="auto"/>
+        <w:rPr>
+          <w:rFonts w:ascii="Times New Roman" w:eastAsia="Times New Roman" w:hAnsi="Times New Roman" w:cs="Times New Roman"/>
+          <w:sz w:val="24"/>
+          <w:szCs w:val="24"/>
+        </w:rPr>
+      </w:pPr>
+      <w:r>
+        <w:rPr>
+          <w:rFonts w:ascii="Times New Roman" w:eastAsia="Times New Roman" w:hAnsi="Times New Roman" w:cs="Times New Roman"/>
+          <w:sz w:val="24"/>
+          <w:szCs w:val="24"/>
+        </w:rPr>
+        <w:t>focus groups</w:t>
       </w:r>
     </w:p>
     <w:p>
@@ -3163,21 +3359,20 @@
           <w:ilvl w:val="2"/>
           <w:numId w:val="2"/>
         </w:numPr>
-        <w:spacing w:before="100" w:beforeAutospacing="1" w:after="100" w:afterAutospacing="1" w:line="240" w:lineRule="auto"/>
-        <w:rPr>
-          <w:rFonts w:ascii="Times New Roman" w:eastAsia="Times New Roman" w:hAnsi="Times New Roman" w:cs="Times New Roman"/>
-          <w:sz w:val="24"/>
-          <w:szCs w:val="24"/>
-        </w:rPr>
-      </w:pPr>
-      <w:r>
-        <w:rPr>
-          <w:rFonts w:ascii="Times New Roman" w:eastAsia="Times New Roman" w:hAnsi="Times New Roman" w:cs="Times New Roman"/>
-          <w:sz w:val="24"/>
-          <w:szCs w:val="24"/>
-        </w:rPr>
-        <w:lastRenderedPageBreak/>
-        <w:t>specify the options a respondent may have</w:t>
+        <w:spacing w:after="0" w:line="240" w:lineRule="auto"/>
+        <w:rPr>
+          <w:rFonts w:ascii="Times New Roman" w:eastAsia="Times New Roman" w:hAnsi="Times New Roman" w:cs="Times New Roman"/>
+          <w:sz w:val="24"/>
+          <w:szCs w:val="24"/>
+        </w:rPr>
+      </w:pPr>
+      <w:r>
+        <w:rPr>
+          <w:rFonts w:ascii="Times New Roman" w:eastAsia="Times New Roman" w:hAnsi="Times New Roman" w:cs="Times New Roman"/>
+          <w:sz w:val="24"/>
+          <w:szCs w:val="24"/>
+        </w:rPr>
+        <w:t>literature review</w:t>
       </w:r>
     </w:p>
     <w:p>
@@ -3186,20 +3381,20 @@
           <w:ilvl w:val="2"/>
           <w:numId w:val="2"/>
         </w:numPr>
-        <w:spacing w:before="100" w:beforeAutospacing="1" w:after="100" w:afterAutospacing="1" w:line="240" w:lineRule="auto"/>
-        <w:rPr>
-          <w:rFonts w:ascii="Times New Roman" w:eastAsia="Times New Roman" w:hAnsi="Times New Roman" w:cs="Times New Roman"/>
-          <w:sz w:val="24"/>
-          <w:szCs w:val="24"/>
-        </w:rPr>
-      </w:pPr>
-      <w:r>
-        <w:rPr>
-          <w:rFonts w:ascii="Times New Roman" w:eastAsia="Times New Roman" w:hAnsi="Times New Roman" w:cs="Times New Roman"/>
-          <w:sz w:val="24"/>
-          <w:szCs w:val="24"/>
-        </w:rPr>
-        <w:t>define the options in terms of their attributes and levels </w:t>
+        <w:spacing w:after="0" w:line="240" w:lineRule="auto"/>
+        <w:rPr>
+          <w:rFonts w:ascii="Times New Roman" w:eastAsia="Times New Roman" w:hAnsi="Times New Roman" w:cs="Times New Roman"/>
+          <w:sz w:val="24"/>
+          <w:szCs w:val="24"/>
+        </w:rPr>
+      </w:pPr>
+      <w:r>
+        <w:rPr>
+          <w:rFonts w:ascii="Times New Roman" w:eastAsia="Times New Roman" w:hAnsi="Times New Roman" w:cs="Times New Roman"/>
+          <w:sz w:val="24"/>
+          <w:szCs w:val="24"/>
+        </w:rPr>
+        <w:t>individual interviews</w:t>
       </w:r>
     </w:p>
     <w:p>
@@ -3208,20 +3403,20 @@
           <w:ilvl w:val="2"/>
           <w:numId w:val="2"/>
         </w:numPr>
-        <w:spacing w:before="100" w:beforeAutospacing="1" w:after="100" w:afterAutospacing="1" w:line="240" w:lineRule="auto"/>
-        <w:rPr>
-          <w:rFonts w:ascii="Times New Roman" w:eastAsia="Times New Roman" w:hAnsi="Times New Roman" w:cs="Times New Roman"/>
-          <w:sz w:val="24"/>
-          <w:szCs w:val="24"/>
-        </w:rPr>
-      </w:pPr>
-      <w:r>
-        <w:rPr>
-          <w:rFonts w:ascii="Times New Roman" w:eastAsia="Times New Roman" w:hAnsi="Times New Roman" w:cs="Times New Roman"/>
-          <w:sz w:val="24"/>
-          <w:szCs w:val="24"/>
-        </w:rPr>
-        <w:t>decide to include or leave out the opt out option</w:t>
+        <w:spacing w:after="0" w:line="240" w:lineRule="auto"/>
+        <w:rPr>
+          <w:rFonts w:ascii="Times New Roman" w:eastAsia="Times New Roman" w:hAnsi="Times New Roman" w:cs="Times New Roman"/>
+          <w:sz w:val="24"/>
+          <w:szCs w:val="24"/>
+        </w:rPr>
+      </w:pPr>
+      <w:r>
+        <w:rPr>
+          <w:rFonts w:ascii="Times New Roman" w:eastAsia="Times New Roman" w:hAnsi="Times New Roman" w:cs="Times New Roman"/>
+          <w:sz w:val="24"/>
+          <w:szCs w:val="24"/>
+        </w:rPr>
+        <w:t>expert interviews</w:t>
       </w:r>
     </w:p>
     <w:p>
@@ -3230,7 +3425,51 @@
           <w:ilvl w:val="2"/>
           <w:numId w:val="2"/>
         </w:numPr>
-        <w:spacing w:before="100" w:beforeAutospacing="1" w:after="100" w:afterAutospacing="1" w:line="240" w:lineRule="auto"/>
+        <w:spacing w:after="0" w:line="240" w:lineRule="auto"/>
+        <w:rPr>
+          <w:rFonts w:ascii="Times New Roman" w:eastAsia="Times New Roman" w:hAnsi="Times New Roman" w:cs="Times New Roman"/>
+          <w:sz w:val="24"/>
+          <w:szCs w:val="24"/>
+        </w:rPr>
+      </w:pPr>
+      <w:r>
+        <w:rPr>
+          <w:rFonts w:ascii="Times New Roman" w:eastAsia="Times New Roman" w:hAnsi="Times New Roman" w:cs="Times New Roman"/>
+          <w:sz w:val="24"/>
+          <w:szCs w:val="24"/>
+        </w:rPr>
+        <w:t>mixed stakeholder boards</w:t>
+      </w:r>
+    </w:p>
+    <w:p>
+      <w:pPr>
+        <w:numPr>
+          <w:ilvl w:val="1"/>
+          <w:numId w:val="2"/>
+        </w:numPr>
+        <w:spacing w:after="0" w:line="240" w:lineRule="auto"/>
+        <w:rPr>
+          <w:rFonts w:ascii="Times New Roman" w:eastAsia="Times New Roman" w:hAnsi="Times New Roman" w:cs="Times New Roman"/>
+          <w:sz w:val="24"/>
+          <w:szCs w:val="24"/>
+        </w:rPr>
+      </w:pPr>
+      <w:r>
+        <w:rPr>
+          <w:rFonts w:ascii="Times New Roman" w:eastAsia="Times New Roman" w:hAnsi="Times New Roman" w:cs="Times New Roman"/>
+          <w:sz w:val="24"/>
+          <w:szCs w:val="24"/>
+        </w:rPr>
+        <w:t>decide to include or leave out the opt out option</w:t>
+      </w:r>
+    </w:p>
+    <w:p>
+      <w:pPr>
+        <w:numPr>
+          <w:ilvl w:val="1"/>
+          <w:numId w:val="2"/>
+        </w:numPr>
+        <w:spacing w:after="0" w:line="240" w:lineRule="auto"/>
         <w:rPr>
           <w:rFonts w:ascii="Times New Roman" w:eastAsia="Times New Roman" w:hAnsi="Times New Roman" w:cs="Times New Roman"/>
           <w:sz w:val="24"/>
@@ -3245,88 +3484,6 @@
         </w:rPr>
         <w:t>decide on the number of alternatives per choice set </w:t>
       </w:r>
-    </w:p>
-    <w:p>
-      <w:pPr>
-        <w:spacing w:after="0" w:line="240" w:lineRule="auto"/>
-        <w:rPr>
-          <w:rFonts w:ascii="Times New Roman" w:eastAsia="Times New Roman" w:hAnsi="Times New Roman" w:cs="Times New Roman"/>
-          <w:sz w:val="24"/>
-          <w:szCs w:val="24"/>
-        </w:rPr>
-      </w:pPr>
-      <w:r>
-        <w:rPr>
-          <w:rFonts w:ascii="Times New Roman" w:eastAsia="Times New Roman" w:hAnsi="Times New Roman" w:cs="Times New Roman"/>
-          <w:sz w:val="24"/>
-          <w:szCs w:val="24"/>
-        </w:rPr>
-        <w:t>Typically</w:t>
-      </w:r>
-      <w:r>
-        <w:rPr>
-          <w:rFonts w:ascii="Times New Roman" w:eastAsia="Times New Roman" w:hAnsi="Times New Roman" w:cs="Times New Roman"/>
-          <w:sz w:val="24"/>
-          <w:szCs w:val="24"/>
-        </w:rPr>
-        <w:t>,</w:t>
-      </w:r>
-      <w:r>
-        <w:rPr>
-          <w:rFonts w:ascii="Times New Roman" w:eastAsia="Times New Roman" w:hAnsi="Times New Roman" w:cs="Times New Roman"/>
-          <w:sz w:val="24"/>
-          <w:szCs w:val="24"/>
-        </w:rPr>
-        <w:t xml:space="preserve"> these steps are done using lit reviews, interviews, pilot surveys and focus groups.</w:t>
-      </w:r>
-    </w:p>
-    <w:p>
-      <w:pPr>
-        <w:spacing w:after="0" w:line="240" w:lineRule="auto"/>
-        <w:rPr>
-          <w:rFonts w:ascii="Times New Roman" w:eastAsia="Times New Roman" w:hAnsi="Times New Roman" w:cs="Times New Roman"/>
-          <w:sz w:val="24"/>
-          <w:szCs w:val="24"/>
-        </w:rPr>
-      </w:pPr>
-    </w:p>
-    <w:p>
-      <w:pPr>
-        <w:spacing w:after="0" w:line="240" w:lineRule="auto"/>
-        <w:rPr>
-          <w:rFonts w:ascii="Times New Roman" w:eastAsia="Times New Roman" w:hAnsi="Times New Roman" w:cs="Times New Roman"/>
-          <w:sz w:val="24"/>
-          <w:szCs w:val="24"/>
-        </w:rPr>
-      </w:pPr>
-    </w:p>
-    <w:p>
-      <w:pPr>
-        <w:spacing w:after="0" w:line="240" w:lineRule="auto"/>
-        <w:rPr>
-          <w:rFonts w:ascii="Times New Roman" w:eastAsia="Times New Roman" w:hAnsi="Times New Roman" w:cs="Times New Roman"/>
-          <w:sz w:val="24"/>
-          <w:szCs w:val="24"/>
-        </w:rPr>
-      </w:pPr>
-      <w:r>
-        <w:rPr>
-          <w:rFonts w:ascii="Times New Roman" w:eastAsia="Times New Roman" w:hAnsi="Times New Roman" w:cs="Times New Roman"/>
-          <w:sz w:val="24"/>
-          <w:szCs w:val="24"/>
-        </w:rPr>
-        <w:t> It should be noted that application of an OMED to create choice sets is a restrictive approach in which all main effects can be estimated, but two-way or higher-order interaction effects cannot. If interaction effects are deemed to be important in determining respondent choice, an alternative design approach should be considered (e.g., Street and Burgess, 2007). It should also be noted that interaction effects can have an influence on main effects</w:t>
-      </w:r>
-    </w:p>
-    <w:p>
-      <w:pPr>
-        <w:spacing w:after="0" w:line="240" w:lineRule="auto"/>
-        <w:rPr>
-          <w:rFonts w:ascii="Times New Roman" w:eastAsia="Times New Roman" w:hAnsi="Times New Roman" w:cs="Times New Roman"/>
-          <w:sz w:val="24"/>
-          <w:szCs w:val="24"/>
-        </w:rPr>
-      </w:pPr>
     </w:p>
     <w:p>
       <w:pPr>
@@ -3334,7 +3491,7 @@
           <w:ilvl w:val="0"/>
           <w:numId w:val="3"/>
         </w:numPr>
-        <w:spacing w:before="100" w:beforeAutospacing="1" w:after="100" w:afterAutospacing="1" w:line="240" w:lineRule="auto"/>
+        <w:spacing w:after="0" w:line="240" w:lineRule="auto"/>
         <w:rPr>
           <w:rFonts w:ascii="Times New Roman" w:eastAsia="Times New Roman" w:hAnsi="Times New Roman" w:cs="Times New Roman"/>
           <w:sz w:val="24"/>
@@ -3356,7 +3513,7 @@
           <w:ilvl w:val="1"/>
           <w:numId w:val="4"/>
         </w:numPr>
-        <w:spacing w:before="100" w:beforeAutospacing="1" w:after="100" w:afterAutospacing="1" w:line="240" w:lineRule="auto"/>
+        <w:spacing w:after="0" w:line="240" w:lineRule="auto"/>
         <w:rPr>
           <w:rFonts w:ascii="Times New Roman" w:eastAsia="Times New Roman" w:hAnsi="Times New Roman" w:cs="Times New Roman"/>
           <w:sz w:val="24"/>
@@ -3378,7 +3535,7 @@
           <w:ilvl w:val="1"/>
           <w:numId w:val="4"/>
         </w:numPr>
-        <w:spacing w:before="100" w:beforeAutospacing="1" w:after="100" w:afterAutospacing="1" w:line="240" w:lineRule="auto"/>
+        <w:spacing w:after="0" w:line="240" w:lineRule="auto"/>
         <w:rPr>
           <w:rFonts w:ascii="Times New Roman" w:eastAsia="Times New Roman" w:hAnsi="Times New Roman" w:cs="Times New Roman"/>
           <w:sz w:val="24"/>
@@ -3400,7 +3557,7 @@
           <w:ilvl w:val="1"/>
           <w:numId w:val="4"/>
         </w:numPr>
-        <w:spacing w:before="100" w:beforeAutospacing="1" w:after="100" w:afterAutospacing="1" w:line="240" w:lineRule="auto"/>
+        <w:spacing w:after="0" w:line="240" w:lineRule="auto"/>
         <w:rPr>
           <w:rFonts w:ascii="Times New Roman" w:eastAsia="Times New Roman" w:hAnsi="Times New Roman" w:cs="Times New Roman"/>
           <w:sz w:val="24"/>
@@ -3422,7 +3579,7 @@
           <w:ilvl w:val="1"/>
           <w:numId w:val="4"/>
         </w:numPr>
-        <w:spacing w:before="100" w:beforeAutospacing="1" w:after="100" w:afterAutospacing="1" w:line="240" w:lineRule="auto"/>
+        <w:spacing w:after="0" w:line="240" w:lineRule="auto"/>
         <w:rPr>
           <w:rFonts w:ascii="Times New Roman" w:eastAsia="Times New Roman" w:hAnsi="Times New Roman" w:cs="Times New Roman"/>
           <w:sz w:val="24"/>
@@ -3444,7 +3601,7 @@
           <w:ilvl w:val="1"/>
           <w:numId w:val="4"/>
         </w:numPr>
-        <w:spacing w:before="100" w:beforeAutospacing="1" w:after="100" w:afterAutospacing="1" w:line="240" w:lineRule="auto"/>
+        <w:spacing w:after="0" w:line="240" w:lineRule="auto"/>
         <w:rPr>
           <w:rFonts w:ascii="Times New Roman" w:eastAsia="Times New Roman" w:hAnsi="Times New Roman" w:cs="Times New Roman"/>
           <w:sz w:val="24"/>
@@ -3466,7 +3623,7 @@
           <w:ilvl w:val="1"/>
           <w:numId w:val="4"/>
         </w:numPr>
-        <w:spacing w:before="100" w:beforeAutospacing="1" w:after="100" w:afterAutospacing="1" w:line="240" w:lineRule="auto"/>
+        <w:spacing w:after="0" w:line="240" w:lineRule="auto"/>
         <w:rPr>
           <w:rFonts w:ascii="Times New Roman" w:eastAsia="Times New Roman" w:hAnsi="Times New Roman" w:cs="Times New Roman"/>
           <w:sz w:val="24"/>
@@ -3488,7 +3645,7 @@
           <w:ilvl w:val="1"/>
           <w:numId w:val="4"/>
         </w:numPr>
-        <w:spacing w:before="100" w:beforeAutospacing="1" w:after="100" w:afterAutospacing="1" w:line="240" w:lineRule="auto"/>
+        <w:spacing w:after="0" w:line="240" w:lineRule="auto"/>
         <w:rPr>
           <w:rFonts w:ascii="Times New Roman" w:eastAsia="Times New Roman" w:hAnsi="Times New Roman" w:cs="Times New Roman"/>
           <w:sz w:val="24"/>
@@ -3510,7 +3667,7 @@
           <w:ilvl w:val="0"/>
           <w:numId w:val="5"/>
         </w:numPr>
-        <w:spacing w:before="100" w:beforeAutospacing="1" w:after="100" w:afterAutospacing="1" w:line="240" w:lineRule="auto"/>
+        <w:spacing w:after="0" w:line="240" w:lineRule="auto"/>
         <w:rPr>
           <w:rFonts w:ascii="Times New Roman" w:eastAsia="Times New Roman" w:hAnsi="Times New Roman" w:cs="Times New Roman"/>
           <w:sz w:val="24"/>
@@ -3540,7 +3697,7 @@
           <w:ilvl w:val="1"/>
           <w:numId w:val="5"/>
         </w:numPr>
-        <w:spacing w:before="100" w:beforeAutospacing="1" w:after="100" w:afterAutospacing="1" w:line="240" w:lineRule="auto"/>
+        <w:spacing w:after="0" w:line="240" w:lineRule="auto"/>
         <w:rPr>
           <w:rFonts w:ascii="Times New Roman" w:eastAsia="Times New Roman" w:hAnsi="Times New Roman" w:cs="Times New Roman"/>
           <w:sz w:val="24"/>
@@ -3562,6 +3719,24 @@
           <w:ilvl w:val="1"/>
           <w:numId w:val="5"/>
         </w:numPr>
+        <w:spacing w:after="0" w:line="240" w:lineRule="auto"/>
+        <w:rPr>
+          <w:rFonts w:ascii="Times New Roman" w:eastAsia="Times New Roman" w:hAnsi="Times New Roman" w:cs="Times New Roman"/>
+          <w:sz w:val="24"/>
+          <w:szCs w:val="24"/>
+        </w:rPr>
+      </w:pPr>
+      <w:r>
+        <w:rPr>
+          <w:rFonts w:ascii="Times New Roman" w:eastAsia="Times New Roman" w:hAnsi="Times New Roman" w:cs="Times New Roman"/>
+          <w:sz w:val="24"/>
+          <w:szCs w:val="24"/>
+        </w:rPr>
+        <w:t>perform analysis</w:t>
+      </w:r>
+    </w:p>
+    <w:p>
+      <w:pPr>
         <w:spacing w:before="100" w:beforeAutospacing="1" w:after="100" w:afterAutospacing="1" w:line="240" w:lineRule="auto"/>
         <w:rPr>
           <w:rFonts w:ascii="Times New Roman" w:eastAsia="Times New Roman" w:hAnsi="Times New Roman" w:cs="Times New Roman"/>
@@ -3569,14 +3744,6 @@
           <w:szCs w:val="24"/>
         </w:rPr>
       </w:pPr>
-      <w:r>
-        <w:rPr>
-          <w:rFonts w:ascii="Times New Roman" w:eastAsia="Times New Roman" w:hAnsi="Times New Roman" w:cs="Times New Roman"/>
-          <w:sz w:val="24"/>
-          <w:szCs w:val="24"/>
-        </w:rPr>
-        <w:t>perform analysis</w:t>
-      </w:r>
     </w:p>
     <w:p>
       <w:pPr>
@@ -3593,6 +3760,1709 @@
           <w:sz w:val="24"/>
           <w:szCs w:val="24"/>
         </w:rPr>
+        <w:t>STEPS I WILL DO:</w:t>
+      </w:r>
+    </w:p>
+    <w:p>
+      <w:pPr>
+        <w:spacing w:after="0" w:line="240" w:lineRule="auto"/>
+        <w:rPr>
+          <w:rFonts w:ascii="Times New Roman" w:eastAsia="Times New Roman" w:hAnsi="Times New Roman" w:cs="Times New Roman"/>
+          <w:sz w:val="24"/>
+          <w:szCs w:val="24"/>
+        </w:rPr>
+      </w:pPr>
+      <w:r>
+        <w:rPr>
+          <w:rFonts w:ascii="Times New Roman" w:eastAsia="Times New Roman" w:hAnsi="Times New Roman" w:cs="Times New Roman"/>
+          <w:sz w:val="24"/>
+          <w:szCs w:val="24"/>
+        </w:rPr>
+        <w:t>While there are a number of steps to performing a real DCE, my goal was to leave this course with the ability to design a DCE using given attributes and levels,</w:t>
+      </w:r>
+      <w:r>
+        <w:rPr>
+          <w:rFonts w:ascii="Times New Roman" w:eastAsia="Times New Roman" w:hAnsi="Times New Roman" w:cs="Times New Roman"/>
+          <w:sz w:val="24"/>
+          <w:szCs w:val="24"/>
+        </w:rPr>
+        <w:t xml:space="preserve"> and analyze given data from a DCE to elicit both the collective preference ranking and individual preference rankings. This is my goal primarily because of time constraints and an inability to conduct data collection for both the qualitative research needed in the design phase and the DCE questionnaire for the quantitative phase. That being said here are my proposed steps.</w:t>
+      </w:r>
+    </w:p>
+    <w:p>
+      <w:pPr>
+        <w:spacing w:after="0" w:line="240" w:lineRule="auto"/>
+        <w:rPr>
+          <w:rFonts w:ascii="Times New Roman" w:eastAsia="Times New Roman" w:hAnsi="Times New Roman" w:cs="Times New Roman"/>
+          <w:sz w:val="24"/>
+          <w:szCs w:val="24"/>
+        </w:rPr>
+      </w:pPr>
+    </w:p>
+    <w:p>
+      <w:pPr>
+        <w:pStyle w:val="ListParagraph"/>
+        <w:numPr>
+          <w:ilvl w:val="0"/>
+          <w:numId w:val="6"/>
+        </w:numPr>
+        <w:spacing w:after="0" w:line="240" w:lineRule="auto"/>
+        <w:rPr>
+          <w:rFonts w:ascii="Times New Roman" w:eastAsia="Times New Roman" w:hAnsi="Times New Roman" w:cs="Times New Roman"/>
+          <w:sz w:val="24"/>
+          <w:szCs w:val="24"/>
+        </w:rPr>
+      </w:pPr>
+      <w:r>
+        <w:rPr>
+          <w:rFonts w:ascii="Times New Roman" w:eastAsia="Times New Roman" w:hAnsi="Times New Roman" w:cs="Times New Roman"/>
+          <w:sz w:val="24"/>
+          <w:szCs w:val="24"/>
+        </w:rPr>
+        <w:t>Create the design</w:t>
+      </w:r>
+    </w:p>
+    <w:p>
+      <w:pPr>
+        <w:pStyle w:val="ListParagraph"/>
+        <w:numPr>
+          <w:ilvl w:val="1"/>
+          <w:numId w:val="6"/>
+        </w:numPr>
+        <w:spacing w:after="0" w:line="240" w:lineRule="auto"/>
+        <w:rPr>
+          <w:rFonts w:ascii="Times New Roman" w:eastAsia="Times New Roman" w:hAnsi="Times New Roman" w:cs="Times New Roman"/>
+          <w:sz w:val="24"/>
+          <w:szCs w:val="24"/>
+        </w:rPr>
+      </w:pPr>
+      <w:r>
+        <w:rPr>
+          <w:rFonts w:ascii="Times New Roman" w:eastAsia="Times New Roman" w:hAnsi="Times New Roman" w:cs="Times New Roman"/>
+          <w:sz w:val="24"/>
+          <w:szCs w:val="24"/>
+        </w:rPr>
+        <w:t>Find a hypothetical DCE situation and decide on the appropriate DCE design</w:t>
+      </w:r>
+    </w:p>
+    <w:p>
+      <w:pPr>
+        <w:pStyle w:val="ListParagraph"/>
+        <w:numPr>
+          <w:ilvl w:val="1"/>
+          <w:numId w:val="6"/>
+        </w:numPr>
+        <w:spacing w:after="0" w:line="240" w:lineRule="auto"/>
+        <w:rPr>
+          <w:rFonts w:ascii="Times New Roman" w:eastAsia="Times New Roman" w:hAnsi="Times New Roman" w:cs="Times New Roman"/>
+          <w:sz w:val="24"/>
+          <w:szCs w:val="24"/>
+        </w:rPr>
+      </w:pPr>
+      <w:r>
+        <w:rPr>
+          <w:rFonts w:ascii="Times New Roman" w:eastAsia="Times New Roman" w:hAnsi="Times New Roman" w:cs="Times New Roman"/>
+          <w:sz w:val="24"/>
+          <w:szCs w:val="24"/>
+        </w:rPr>
+        <w:t>Either find previous research that explicitly states attributes and levels or make them up based on assumptions, understandings, and light research.</w:t>
+      </w:r>
+    </w:p>
+    <w:p>
+      <w:pPr>
+        <w:pStyle w:val="ListParagraph"/>
+        <w:numPr>
+          <w:ilvl w:val="1"/>
+          <w:numId w:val="6"/>
+        </w:numPr>
+        <w:spacing w:after="0" w:line="240" w:lineRule="auto"/>
+        <w:rPr>
+          <w:rFonts w:ascii="Times New Roman" w:eastAsia="Times New Roman" w:hAnsi="Times New Roman" w:cs="Times New Roman"/>
+          <w:sz w:val="24"/>
+          <w:szCs w:val="24"/>
+        </w:rPr>
+      </w:pPr>
+      <w:r>
+        <w:rPr>
+          <w:rFonts w:ascii="Times New Roman" w:eastAsia="Times New Roman" w:hAnsi="Times New Roman" w:cs="Times New Roman"/>
+          <w:sz w:val="24"/>
+          <w:szCs w:val="24"/>
+        </w:rPr>
+        <w:t>Create the choice</w:t>
+      </w:r>
+      <w:r>
+        <w:rPr>
+          <w:rFonts w:ascii="Times New Roman" w:eastAsia="Times New Roman" w:hAnsi="Times New Roman" w:cs="Times New Roman"/>
+          <w:sz w:val="24"/>
+          <w:szCs w:val="24"/>
+        </w:rPr>
+        <w:t>s based on attributes and levels (OMED design)</w:t>
+      </w:r>
+    </w:p>
+    <w:p>
+      <w:pPr>
+        <w:pStyle w:val="ListParagraph"/>
+        <w:numPr>
+          <w:ilvl w:val="1"/>
+          <w:numId w:val="6"/>
+        </w:numPr>
+        <w:spacing w:after="0" w:line="240" w:lineRule="auto"/>
+        <w:rPr>
+          <w:rFonts w:ascii="Times New Roman" w:eastAsia="Times New Roman" w:hAnsi="Times New Roman" w:cs="Times New Roman"/>
+          <w:sz w:val="24"/>
+          <w:szCs w:val="24"/>
+        </w:rPr>
+      </w:pPr>
+      <w:r>
+        <w:rPr>
+          <w:rFonts w:ascii="Times New Roman" w:eastAsia="Times New Roman" w:hAnsi="Times New Roman" w:cs="Times New Roman"/>
+          <w:sz w:val="24"/>
+          <w:szCs w:val="24"/>
+        </w:rPr>
+        <w:t>Create a questionnaire based on the OMED</w:t>
+      </w:r>
+    </w:p>
+    <w:p>
+      <w:pPr>
+        <w:pStyle w:val="ListParagraph"/>
+        <w:numPr>
+          <w:ilvl w:val="0"/>
+          <w:numId w:val="6"/>
+        </w:numPr>
+        <w:spacing w:after="0" w:line="240" w:lineRule="auto"/>
+        <w:rPr>
+          <w:rFonts w:ascii="Times New Roman" w:eastAsia="Times New Roman" w:hAnsi="Times New Roman" w:cs="Times New Roman"/>
+          <w:sz w:val="24"/>
+          <w:szCs w:val="24"/>
+        </w:rPr>
+      </w:pPr>
+      <w:r>
+        <w:rPr>
+          <w:rFonts w:ascii="Times New Roman" w:eastAsia="Times New Roman" w:hAnsi="Times New Roman" w:cs="Times New Roman"/>
+          <w:sz w:val="24"/>
+          <w:szCs w:val="24"/>
+        </w:rPr>
+        <w:t>Analyzing the data</w:t>
+      </w:r>
+    </w:p>
+    <w:p>
+      <w:pPr>
+        <w:pStyle w:val="ListParagraph"/>
+        <w:numPr>
+          <w:ilvl w:val="1"/>
+          <w:numId w:val="6"/>
+        </w:numPr>
+        <w:spacing w:after="0" w:line="240" w:lineRule="auto"/>
+        <w:rPr>
+          <w:rFonts w:ascii="Times New Roman" w:eastAsia="Times New Roman" w:hAnsi="Times New Roman" w:cs="Times New Roman"/>
+          <w:sz w:val="24"/>
+          <w:szCs w:val="24"/>
+        </w:rPr>
+      </w:pPr>
+      <w:r>
+        <w:rPr>
+          <w:rFonts w:ascii="Times New Roman" w:eastAsia="Times New Roman" w:hAnsi="Times New Roman" w:cs="Times New Roman"/>
+          <w:sz w:val="24"/>
+          <w:szCs w:val="24"/>
+        </w:rPr>
+        <w:lastRenderedPageBreak/>
+        <w:t>Make a design matrix for analysis</w:t>
+      </w:r>
+    </w:p>
+    <w:p>
+      <w:pPr>
+        <w:pStyle w:val="ListParagraph"/>
+        <w:numPr>
+          <w:ilvl w:val="1"/>
+          <w:numId w:val="6"/>
+        </w:numPr>
+        <w:spacing w:after="0" w:line="240" w:lineRule="auto"/>
+        <w:rPr>
+          <w:rFonts w:ascii="Times New Roman" w:eastAsia="Times New Roman" w:hAnsi="Times New Roman" w:cs="Times New Roman"/>
+          <w:sz w:val="24"/>
+          <w:szCs w:val="24"/>
+        </w:rPr>
+      </w:pPr>
+      <w:r>
+        <w:rPr>
+          <w:rFonts w:ascii="Times New Roman" w:eastAsia="Times New Roman" w:hAnsi="Times New Roman" w:cs="Times New Roman"/>
+          <w:sz w:val="24"/>
+          <w:szCs w:val="24"/>
+        </w:rPr>
+        <w:t xml:space="preserve">Either make up or find a dataset to be analyzed </w:t>
+      </w:r>
+    </w:p>
+    <w:p>
+      <w:pPr>
+        <w:pStyle w:val="ListParagraph"/>
+        <w:numPr>
+          <w:ilvl w:val="1"/>
+          <w:numId w:val="6"/>
+        </w:numPr>
+        <w:spacing w:after="0" w:line="240" w:lineRule="auto"/>
+        <w:rPr>
+          <w:rFonts w:ascii="Times New Roman" w:eastAsia="Times New Roman" w:hAnsi="Times New Roman" w:cs="Times New Roman"/>
+          <w:sz w:val="24"/>
+          <w:szCs w:val="24"/>
+        </w:rPr>
+      </w:pPr>
+      <w:r>
+        <w:rPr>
+          <w:rFonts w:ascii="Times New Roman" w:eastAsia="Times New Roman" w:hAnsi="Times New Roman" w:cs="Times New Roman"/>
+          <w:sz w:val="24"/>
+          <w:szCs w:val="24"/>
+        </w:rPr>
+        <w:t>Perform the proper analysis based on the DCE design and data metrics</w:t>
+      </w:r>
+    </w:p>
+    <w:p>
+      <w:pPr>
+        <w:spacing w:after="0" w:line="240" w:lineRule="auto"/>
+        <w:rPr>
+          <w:rFonts w:ascii="Times New Roman" w:eastAsia="Times New Roman" w:hAnsi="Times New Roman" w:cs="Times New Roman"/>
+          <w:sz w:val="24"/>
+          <w:szCs w:val="24"/>
+        </w:rPr>
+      </w:pPr>
+    </w:p>
+    <w:p>
+      <w:pPr>
+        <w:spacing w:before="100" w:beforeAutospacing="1" w:after="100" w:afterAutospacing="1" w:line="240" w:lineRule="auto"/>
+        <w:rPr>
+          <w:rFonts w:ascii="Times New Roman" w:eastAsia="Times New Roman" w:hAnsi="Times New Roman" w:cs="Times New Roman"/>
+          <w:sz w:val="24"/>
+          <w:szCs w:val="24"/>
+        </w:rPr>
+      </w:pPr>
+      <w:r>
+        <w:rPr>
+          <w:rFonts w:ascii="Times New Roman" w:eastAsia="Times New Roman" w:hAnsi="Times New Roman" w:cs="Times New Roman"/>
+          <w:sz w:val="24"/>
+          <w:szCs w:val="24"/>
+        </w:rPr>
+        <w:t xml:space="preserve">Much of my design is explained above, for the moment I will try explaining my analysis in script, if it seems </w:t>
+      </w:r>
+      <w:proofErr w:type="gramStart"/>
+      <w:r>
+        <w:rPr>
+          <w:rFonts w:ascii="Times New Roman" w:eastAsia="Times New Roman" w:hAnsi="Times New Roman" w:cs="Times New Roman"/>
+          <w:sz w:val="24"/>
+          <w:szCs w:val="24"/>
+        </w:rPr>
+        <w:t>clunky</w:t>
+      </w:r>
+      <w:proofErr w:type="gramEnd"/>
+      <w:r>
+        <w:rPr>
+          <w:rFonts w:ascii="Times New Roman" w:eastAsia="Times New Roman" w:hAnsi="Times New Roman" w:cs="Times New Roman"/>
+          <w:sz w:val="24"/>
+          <w:szCs w:val="24"/>
+        </w:rPr>
+        <w:t xml:space="preserve"> I will add a section about the analysis here</w:t>
+      </w:r>
+      <w:r>
+        <w:rPr>
+          <w:rFonts w:ascii="Times New Roman" w:eastAsia="Times New Roman" w:hAnsi="Times New Roman" w:cs="Times New Roman"/>
+          <w:sz w:val="24"/>
+          <w:szCs w:val="24"/>
+        </w:rPr>
+        <w:t xml:space="preserve">. </w:t>
+      </w:r>
+    </w:p>
+    <w:p>
+      <w:pPr>
+        <w:spacing w:before="100" w:beforeAutospacing="1" w:after="100" w:afterAutospacing="1" w:line="240" w:lineRule="auto"/>
+        <w:rPr>
+          <w:rFonts w:ascii="Times New Roman" w:eastAsia="Times New Roman" w:hAnsi="Times New Roman" w:cs="Times New Roman"/>
+          <w:sz w:val="24"/>
+          <w:szCs w:val="24"/>
+        </w:rPr>
+      </w:pPr>
+      <w:r>
+        <w:rPr>
+          <w:rFonts w:ascii="Times New Roman" w:eastAsia="Times New Roman" w:hAnsi="Times New Roman" w:cs="Times New Roman"/>
+          <w:sz w:val="24"/>
+          <w:szCs w:val="24"/>
+        </w:rPr>
+        <w:t xml:space="preserve">Yup, it seems clunky I will have to add a section with the right visuals and equations. I am starting on this now, but it will probably come slowly over the next couple of days. </w:t>
+      </w:r>
+    </w:p>
+    <w:p>
+      <w:pPr>
+        <w:spacing w:before="100" w:beforeAutospacing="1" w:after="100" w:afterAutospacing="1" w:line="240" w:lineRule="auto"/>
+        <w:rPr>
+          <w:rFonts w:ascii="Times New Roman" w:eastAsia="Times New Roman" w:hAnsi="Times New Roman" w:cs="Times New Roman"/>
+          <w:sz w:val="24"/>
+          <w:szCs w:val="24"/>
+        </w:rPr>
+      </w:pPr>
+    </w:p>
+    <w:p>
+      <w:pPr>
+        <w:spacing w:before="100" w:beforeAutospacing="1" w:after="100" w:afterAutospacing="1" w:line="240" w:lineRule="auto"/>
+        <w:rPr>
+          <w:rFonts w:ascii="Times New Roman" w:eastAsia="Times New Roman" w:hAnsi="Times New Roman" w:cs="Times New Roman"/>
+          <w:sz w:val="24"/>
+          <w:szCs w:val="24"/>
+        </w:rPr>
+      </w:pPr>
+      <w:r>
+        <w:rPr>
+          <w:rFonts w:ascii="Times New Roman" w:eastAsia="Times New Roman" w:hAnsi="Times New Roman" w:cs="Times New Roman"/>
+          <w:sz w:val="24"/>
+          <w:szCs w:val="24"/>
+        </w:rPr>
+        <w:t>ANALYSIS</w:t>
+      </w:r>
+      <w:r>
+        <w:rPr>
+          <w:rFonts w:ascii="Times New Roman" w:eastAsia="Times New Roman" w:hAnsi="Times New Roman" w:cs="Times New Roman"/>
+          <w:sz w:val="24"/>
+          <w:szCs w:val="24"/>
+        </w:rPr>
+        <w:t>:</w:t>
+      </w:r>
+    </w:p>
+    <w:p>
+      <w:pPr>
+        <w:spacing w:before="100" w:beforeAutospacing="1" w:after="100" w:afterAutospacing="1" w:line="240" w:lineRule="auto"/>
+        <w:rPr>
+          <w:rFonts w:ascii="Times New Roman" w:eastAsia="Times New Roman" w:hAnsi="Times New Roman" w:cs="Times New Roman"/>
+          <w:sz w:val="24"/>
+          <w:szCs w:val="24"/>
+        </w:rPr>
+      </w:pPr>
+      <w:r>
+        <w:rPr>
+          <w:rFonts w:ascii="Times New Roman" w:eastAsia="Times New Roman" w:hAnsi="Times New Roman" w:cs="Times New Roman"/>
+          <w:sz w:val="24"/>
+          <w:szCs w:val="24"/>
+        </w:rPr>
+        <w:t>It seems the analysis can be broken down into two major parts. First, we estimate a model based on our data, then we can evaluate the model using goodness of fit and likelihood ratios.</w:t>
+      </w:r>
+    </w:p>
+    <w:p>
+      <w:pPr>
+        <w:spacing w:before="100" w:beforeAutospacing="1" w:after="100" w:afterAutospacing="1" w:line="240" w:lineRule="auto"/>
+        <w:rPr>
+          <w:rFonts w:ascii="Times New Roman" w:eastAsia="Times New Roman" w:hAnsi="Times New Roman" w:cs="Times New Roman"/>
+          <w:sz w:val="24"/>
+          <w:szCs w:val="24"/>
+        </w:rPr>
+      </w:pPr>
+      <w:r>
+        <w:rPr>
+          <w:rFonts w:ascii="Times New Roman" w:eastAsia="Times New Roman" w:hAnsi="Times New Roman" w:cs="Times New Roman"/>
+          <w:sz w:val="24"/>
+          <w:szCs w:val="24"/>
+        </w:rPr>
+        <w:t>ESTIMATION:</w:t>
+      </w:r>
+    </w:p>
+    <w:p>
+      <w:pPr>
+        <w:spacing w:before="100" w:beforeAutospacing="1" w:after="100" w:afterAutospacing="1" w:line="240" w:lineRule="auto"/>
+        <w:rPr>
+          <w:rFonts w:ascii="Times New Roman" w:eastAsia="Times New Roman" w:hAnsi="Times New Roman" w:cs="Times New Roman"/>
+          <w:sz w:val="24"/>
+          <w:szCs w:val="24"/>
+        </w:rPr>
+      </w:pPr>
+      <w:r>
+        <w:rPr>
+          <w:rFonts w:ascii="Times New Roman" w:eastAsia="Times New Roman" w:hAnsi="Times New Roman" w:cs="Times New Roman"/>
+          <w:sz w:val="24"/>
+          <w:szCs w:val="24"/>
+        </w:rPr>
+        <w:t xml:space="preserve">DCE Analysis is based squarely in Random Utility Theory. RUT states that for every choice set </w:t>
+      </w:r>
+      <w:r>
+        <w:rPr>
+          <w:rFonts w:ascii="Times New Roman" w:eastAsia="Times New Roman" w:hAnsi="Times New Roman" w:cs="Times New Roman"/>
+          <w:i/>
+          <w:iCs/>
+          <w:sz w:val="24"/>
+          <w:szCs w:val="24"/>
+        </w:rPr>
+        <w:t>S</w:t>
+      </w:r>
+      <w:r>
+        <w:rPr>
+          <w:rFonts w:ascii="Times New Roman" w:eastAsia="Times New Roman" w:hAnsi="Times New Roman" w:cs="Times New Roman"/>
+          <w:sz w:val="24"/>
+          <w:szCs w:val="24"/>
+        </w:rPr>
+        <w:t xml:space="preserve"> with two or more options, individual </w:t>
+      </w:r>
+      <w:r>
+        <w:rPr>
+          <w:rFonts w:ascii="Times New Roman" w:eastAsia="Times New Roman" w:hAnsi="Times New Roman" w:cs="Times New Roman"/>
+          <w:i/>
+          <w:iCs/>
+          <w:sz w:val="24"/>
+          <w:szCs w:val="24"/>
+        </w:rPr>
+        <w:t>n</w:t>
+      </w:r>
+      <w:r>
+        <w:rPr>
+          <w:rFonts w:ascii="Times New Roman" w:eastAsia="Times New Roman" w:hAnsi="Times New Roman" w:cs="Times New Roman"/>
+          <w:sz w:val="24"/>
+          <w:szCs w:val="24"/>
+        </w:rPr>
+        <w:t xml:space="preserve"> will choose the option (</w:t>
+      </w:r>
+      <w:proofErr w:type="spellStart"/>
+      <w:r>
+        <w:rPr>
+          <w:rFonts w:ascii="Times New Roman" w:eastAsia="Times New Roman" w:hAnsi="Times New Roman" w:cs="Times New Roman"/>
+          <w:i/>
+          <w:iCs/>
+          <w:sz w:val="24"/>
+          <w:szCs w:val="24"/>
+        </w:rPr>
+        <w:t>i</w:t>
+      </w:r>
+      <w:proofErr w:type="spellEnd"/>
+      <w:r>
+        <w:rPr>
+          <w:rFonts w:ascii="Times New Roman" w:eastAsia="Times New Roman" w:hAnsi="Times New Roman" w:cs="Times New Roman"/>
+          <w:i/>
+          <w:iCs/>
+          <w:sz w:val="24"/>
+          <w:szCs w:val="24"/>
+        </w:rPr>
+        <w:t xml:space="preserve"> or j)</w:t>
+      </w:r>
+      <w:r>
+        <w:rPr>
+          <w:rFonts w:ascii="Times New Roman" w:eastAsia="Times New Roman" w:hAnsi="Times New Roman" w:cs="Times New Roman"/>
+          <w:sz w:val="24"/>
+          <w:szCs w:val="24"/>
+        </w:rPr>
+        <w:t xml:space="preserve"> that has the most utility </w:t>
+      </w:r>
+      <w:r>
+        <w:rPr>
+          <w:rFonts w:ascii="Times New Roman" w:eastAsia="Times New Roman" w:hAnsi="Times New Roman" w:cs="Times New Roman"/>
+          <w:i/>
+          <w:iCs/>
+          <w:sz w:val="24"/>
+          <w:szCs w:val="24"/>
+        </w:rPr>
+        <w:t>U</w:t>
+      </w:r>
+      <w:r>
+        <w:rPr>
+          <w:rFonts w:ascii="Times New Roman" w:eastAsia="Times New Roman" w:hAnsi="Times New Roman" w:cs="Times New Roman"/>
+          <w:i/>
+          <w:iCs/>
+          <w:sz w:val="24"/>
+          <w:szCs w:val="24"/>
+        </w:rPr>
+        <w:t xml:space="preserve"> </w:t>
+      </w:r>
+      <w:r>
+        <w:rPr>
+          <w:rFonts w:ascii="Times New Roman" w:eastAsia="Times New Roman" w:hAnsi="Times New Roman" w:cs="Times New Roman"/>
+          <w:sz w:val="24"/>
+          <w:szCs w:val="24"/>
+        </w:rPr>
+        <w:t>for that individual:</w:t>
+      </w:r>
+    </w:p>
+    <w:p>
+      <w:pPr>
+        <w:spacing w:before="100" w:beforeAutospacing="1" w:after="100" w:afterAutospacing="1" w:line="240" w:lineRule="auto"/>
+        <w:rPr>
+          <w:rFonts w:ascii="Times New Roman" w:eastAsia="Times New Roman" w:hAnsi="Times New Roman" w:cs="Times New Roman"/>
+          <w:sz w:val="24"/>
+          <w:szCs w:val="24"/>
+        </w:rPr>
+      </w:pPr>
+      <w:r>
+        <w:rPr>
+          <w:noProof/>
+        </w:rPr>
+        <w:drawing>
+          <wp:inline distT="0" distB="0" distL="0" distR="0" wp14:anchorId="7BE28468" wp14:editId="43E212A5">
+            <wp:extent cx="1184910" cy="327536"/>
+            <wp:effectExtent l="0" t="0" r="0" b="0"/>
+            <wp:docPr id="1" name="Picture 1"/>
+            <wp:cNvGraphicFramePr>
+              <a:graphicFrameLocks xmlns:a="http://schemas.openxmlformats.org/drawingml/2006/main" noChangeAspect="1"/>
+            </wp:cNvGraphicFramePr>
+            <a:graphic xmlns:a="http://schemas.openxmlformats.org/drawingml/2006/main">
+              <a:graphicData uri="http://schemas.openxmlformats.org/drawingml/2006/picture">
+                <pic:pic xmlns:pic="http://schemas.openxmlformats.org/drawingml/2006/picture">
+                  <pic:nvPicPr>
+                    <pic:cNvPr id="1" name=""/>
+                    <pic:cNvPicPr/>
+                  </pic:nvPicPr>
+                  <pic:blipFill>
+                    <a:blip r:embed="rId6"/>
+                    <a:stretch>
+                      <a:fillRect/>
+                    </a:stretch>
+                  </pic:blipFill>
+                  <pic:spPr>
+                    <a:xfrm>
+                      <a:off x="0" y="0"/>
+                      <a:ext cx="1243861" cy="343831"/>
+                    </a:xfrm>
+                    <a:prstGeom prst="rect">
+                      <a:avLst/>
+                    </a:prstGeom>
+                  </pic:spPr>
+                </pic:pic>
+              </a:graphicData>
+            </a:graphic>
+          </wp:inline>
+        </w:drawing>
+      </w:r>
+    </w:p>
+    <w:p>
+      <w:pPr>
+        <w:spacing w:before="100" w:beforeAutospacing="1" w:after="100" w:afterAutospacing="1" w:line="240" w:lineRule="auto"/>
+        <w:rPr>
+          <w:rFonts w:ascii="Times New Roman" w:eastAsia="Times New Roman" w:hAnsi="Times New Roman" w:cs="Times New Roman"/>
+          <w:sz w:val="24"/>
+          <w:szCs w:val="24"/>
+        </w:rPr>
+      </w:pPr>
+      <w:r>
+        <w:rPr>
+          <w:rFonts w:ascii="Times New Roman" w:eastAsia="Times New Roman" w:hAnsi="Times New Roman" w:cs="Times New Roman"/>
+          <w:sz w:val="24"/>
+          <w:szCs w:val="24"/>
+        </w:rPr>
+        <w:t xml:space="preserve">Such that </w:t>
+      </w:r>
+      <w:proofErr w:type="spellStart"/>
+      <w:r>
+        <w:rPr>
+          <w:rFonts w:ascii="Times New Roman" w:eastAsia="Times New Roman" w:hAnsi="Times New Roman" w:cs="Times New Roman"/>
+          <w:i/>
+          <w:iCs/>
+          <w:sz w:val="24"/>
+          <w:szCs w:val="24"/>
+        </w:rPr>
+        <w:t>Uin</w:t>
+      </w:r>
+      <w:proofErr w:type="spellEnd"/>
+      <w:r>
+        <w:rPr>
+          <w:rFonts w:ascii="Times New Roman" w:eastAsia="Times New Roman" w:hAnsi="Times New Roman" w:cs="Times New Roman"/>
+          <w:sz w:val="24"/>
+          <w:szCs w:val="24"/>
+        </w:rPr>
+        <w:t xml:space="preserve"> is the utility gained by individual </w:t>
+      </w:r>
+      <w:r>
+        <w:rPr>
+          <w:rFonts w:ascii="Times New Roman" w:eastAsia="Times New Roman" w:hAnsi="Times New Roman" w:cs="Times New Roman"/>
+          <w:i/>
+          <w:iCs/>
+          <w:sz w:val="24"/>
+          <w:szCs w:val="24"/>
+        </w:rPr>
+        <w:t>n</w:t>
+      </w:r>
+      <w:r>
+        <w:rPr>
+          <w:rFonts w:ascii="Times New Roman" w:eastAsia="Times New Roman" w:hAnsi="Times New Roman" w:cs="Times New Roman"/>
+          <w:sz w:val="24"/>
+          <w:szCs w:val="24"/>
+        </w:rPr>
+        <w:t xml:space="preserve"> by choosing option </w:t>
+      </w:r>
+      <w:proofErr w:type="spellStart"/>
+      <w:r>
+        <w:rPr>
+          <w:rFonts w:ascii="Times New Roman" w:eastAsia="Times New Roman" w:hAnsi="Times New Roman" w:cs="Times New Roman"/>
+          <w:i/>
+          <w:iCs/>
+          <w:sz w:val="24"/>
+          <w:szCs w:val="24"/>
+        </w:rPr>
+        <w:t>i</w:t>
+      </w:r>
+      <w:proofErr w:type="spellEnd"/>
+      <w:r>
+        <w:rPr>
+          <w:rFonts w:ascii="Times New Roman" w:eastAsia="Times New Roman" w:hAnsi="Times New Roman" w:cs="Times New Roman"/>
+          <w:i/>
+          <w:iCs/>
+          <w:sz w:val="24"/>
+          <w:szCs w:val="24"/>
+        </w:rPr>
+        <w:t xml:space="preserve">. </w:t>
+      </w:r>
+      <w:r>
+        <w:rPr>
+          <w:rFonts w:ascii="Times New Roman" w:eastAsia="Times New Roman" w:hAnsi="Times New Roman" w:cs="Times New Roman"/>
+          <w:sz w:val="24"/>
+          <w:szCs w:val="24"/>
+        </w:rPr>
+        <w:t>RUT also states that the utility of this decision (</w:t>
+      </w:r>
+      <w:proofErr w:type="spellStart"/>
+      <w:r>
+        <w:rPr>
+          <w:rFonts w:ascii="Times New Roman" w:eastAsia="Times New Roman" w:hAnsi="Times New Roman" w:cs="Times New Roman"/>
+          <w:i/>
+          <w:iCs/>
+          <w:sz w:val="24"/>
+          <w:szCs w:val="24"/>
+        </w:rPr>
+        <w:t>Uin</w:t>
+      </w:r>
+      <w:proofErr w:type="spellEnd"/>
+      <w:r>
+        <w:rPr>
+          <w:rFonts w:ascii="Times New Roman" w:eastAsia="Times New Roman" w:hAnsi="Times New Roman" w:cs="Times New Roman"/>
+          <w:i/>
+          <w:iCs/>
+          <w:sz w:val="24"/>
+          <w:szCs w:val="24"/>
+        </w:rPr>
+        <w:t>)</w:t>
+      </w:r>
+      <w:r>
+        <w:rPr>
+          <w:rFonts w:ascii="Times New Roman" w:eastAsia="Times New Roman" w:hAnsi="Times New Roman" w:cs="Times New Roman"/>
+          <w:sz w:val="24"/>
+          <w:szCs w:val="24"/>
+        </w:rPr>
+        <w:t xml:space="preserve"> can be broken down into two discrete parts. These two parts are known as the systematic component (</w:t>
+      </w:r>
+      <w:r>
+        <w:rPr>
+          <w:rFonts w:ascii="Times New Roman" w:eastAsia="Times New Roman" w:hAnsi="Times New Roman" w:cs="Times New Roman"/>
+          <w:i/>
+          <w:iCs/>
+          <w:sz w:val="24"/>
+          <w:szCs w:val="24"/>
+        </w:rPr>
+        <w:t xml:space="preserve">Vin) </w:t>
+      </w:r>
+      <w:r>
+        <w:rPr>
+          <w:rFonts w:ascii="Times New Roman" w:eastAsia="Times New Roman" w:hAnsi="Times New Roman" w:cs="Times New Roman"/>
+          <w:sz w:val="24"/>
+          <w:szCs w:val="24"/>
+        </w:rPr>
+        <w:t>and the random component</w:t>
+      </w:r>
+      <w:r>
+        <w:rPr>
+          <w:rFonts w:ascii="Times New Roman" w:eastAsia="Times New Roman" w:hAnsi="Times New Roman" w:cs="Times New Roman"/>
+          <w:i/>
+          <w:iCs/>
+          <w:sz w:val="24"/>
+          <w:szCs w:val="24"/>
+        </w:rPr>
+        <w:t>(</w:t>
+      </w:r>
+      <w:proofErr w:type="spellStart"/>
+      <w:r>
+        <w:rPr>
+          <w:rFonts w:ascii="Times New Roman" w:eastAsia="Times New Roman" w:hAnsi="Times New Roman" w:cs="Times New Roman"/>
+          <w:i/>
+          <w:iCs/>
+          <w:sz w:val="24"/>
+          <w:szCs w:val="24"/>
+        </w:rPr>
+        <w:t>ein</w:t>
+      </w:r>
+      <w:proofErr w:type="spellEnd"/>
+      <w:r>
+        <w:rPr>
+          <w:rFonts w:ascii="Times New Roman" w:eastAsia="Times New Roman" w:hAnsi="Times New Roman" w:cs="Times New Roman"/>
+          <w:i/>
+          <w:iCs/>
+          <w:sz w:val="24"/>
+          <w:szCs w:val="24"/>
+        </w:rPr>
+        <w:t>)</w:t>
+      </w:r>
+      <w:r>
+        <w:rPr>
+          <w:rFonts w:ascii="Times New Roman" w:eastAsia="Times New Roman" w:hAnsi="Times New Roman" w:cs="Times New Roman"/>
+          <w:sz w:val="24"/>
+          <w:szCs w:val="24"/>
+        </w:rPr>
+        <w:t xml:space="preserve">. The systematic component is by far the simpler of the two, essentially it is determined by attribute variables of option </w:t>
+      </w:r>
+      <w:proofErr w:type="spellStart"/>
+      <w:r>
+        <w:rPr>
+          <w:rFonts w:ascii="Times New Roman" w:eastAsia="Times New Roman" w:hAnsi="Times New Roman" w:cs="Times New Roman"/>
+          <w:i/>
+          <w:iCs/>
+          <w:sz w:val="24"/>
+          <w:szCs w:val="24"/>
+        </w:rPr>
+        <w:t>i</w:t>
+      </w:r>
+      <w:proofErr w:type="spellEnd"/>
+      <w:r>
+        <w:rPr>
+          <w:rFonts w:ascii="Times New Roman" w:eastAsia="Times New Roman" w:hAnsi="Times New Roman" w:cs="Times New Roman"/>
+          <w:i/>
+          <w:iCs/>
+          <w:sz w:val="24"/>
+          <w:szCs w:val="24"/>
+        </w:rPr>
+        <w:t xml:space="preserve"> </w:t>
+      </w:r>
+      <w:r>
+        <w:rPr>
+          <w:rFonts w:ascii="Times New Roman" w:eastAsia="Times New Roman" w:hAnsi="Times New Roman" w:cs="Times New Roman"/>
+          <w:sz w:val="24"/>
+          <w:szCs w:val="24"/>
+        </w:rPr>
+        <w:t xml:space="preserve">while the random component is unobservable and therefore random to the analyst. </w:t>
+      </w:r>
+    </w:p>
+    <w:p>
+      <w:pPr>
+        <w:spacing w:before="100" w:beforeAutospacing="1" w:after="100" w:afterAutospacing="1" w:line="240" w:lineRule="auto"/>
+        <w:rPr>
+          <w:rFonts w:ascii="Times New Roman" w:eastAsia="Times New Roman" w:hAnsi="Times New Roman" w:cs="Times New Roman"/>
+          <w:sz w:val="24"/>
+          <w:szCs w:val="24"/>
+        </w:rPr>
+      </w:pPr>
+      <w:r>
+        <w:rPr>
+          <w:rFonts w:ascii="Times New Roman" w:eastAsia="Times New Roman" w:hAnsi="Times New Roman" w:cs="Times New Roman"/>
+          <w:sz w:val="24"/>
+          <w:szCs w:val="24"/>
+        </w:rPr>
+        <w:t>Including another option (</w:t>
+      </w:r>
+      <w:r>
+        <w:rPr>
+          <w:rFonts w:ascii="Times New Roman" w:eastAsia="Times New Roman" w:hAnsi="Times New Roman" w:cs="Times New Roman"/>
+          <w:i/>
+          <w:iCs/>
+          <w:sz w:val="24"/>
+          <w:szCs w:val="24"/>
+        </w:rPr>
+        <w:t xml:space="preserve">j) </w:t>
+      </w:r>
+      <w:r>
+        <w:rPr>
+          <w:rFonts w:ascii="Times New Roman" w:eastAsia="Times New Roman" w:hAnsi="Times New Roman" w:cs="Times New Roman"/>
+          <w:sz w:val="24"/>
+          <w:szCs w:val="24"/>
+        </w:rPr>
+        <w:t xml:space="preserve">in a choice set where </w:t>
+      </w:r>
+      <w:proofErr w:type="spellStart"/>
+      <w:r>
+        <w:rPr>
+          <w:rFonts w:ascii="Times New Roman" w:eastAsia="Times New Roman" w:hAnsi="Times New Roman" w:cs="Times New Roman"/>
+          <w:i/>
+          <w:iCs/>
+          <w:sz w:val="24"/>
+          <w:szCs w:val="24"/>
+        </w:rPr>
+        <w:t>i</w:t>
+      </w:r>
+      <w:proofErr w:type="spellEnd"/>
+      <w:r>
+        <w:rPr>
+          <w:rFonts w:ascii="Times New Roman" w:eastAsia="Times New Roman" w:hAnsi="Times New Roman" w:cs="Times New Roman"/>
+          <w:i/>
+          <w:iCs/>
+          <w:sz w:val="24"/>
+          <w:szCs w:val="24"/>
+        </w:rPr>
+        <w:t xml:space="preserve"> </w:t>
+      </w:r>
+      <w:r>
+        <w:rPr>
+          <w:rFonts w:ascii="Times New Roman" w:eastAsia="Times New Roman" w:hAnsi="Times New Roman" w:cs="Times New Roman"/>
+          <w:sz w:val="24"/>
+          <w:szCs w:val="24"/>
+        </w:rPr>
+        <w:t>provides the most utility, we can yield these two equations:</w:t>
+      </w:r>
+    </w:p>
+    <w:p>
+      <w:pPr>
+        <w:spacing w:before="100" w:beforeAutospacing="1" w:after="100" w:afterAutospacing="1" w:line="240" w:lineRule="auto"/>
+        <w:rPr>
+          <w:rFonts w:ascii="Times New Roman" w:eastAsia="Times New Roman" w:hAnsi="Times New Roman" w:cs="Times New Roman"/>
+          <w:sz w:val="24"/>
+          <w:szCs w:val="24"/>
+        </w:rPr>
+      </w:pPr>
+      <w:r>
+        <w:rPr>
+          <w:noProof/>
+        </w:rPr>
+        <w:drawing>
+          <wp:inline distT="0" distB="0" distL="0" distR="0" wp14:anchorId="3A4ACBD8" wp14:editId="1C21A4E1">
+            <wp:extent cx="963930" cy="318235"/>
+            <wp:effectExtent l="0" t="0" r="7620" b="5715"/>
+            <wp:docPr id="2" name="Picture 2"/>
+            <wp:cNvGraphicFramePr>
+              <a:graphicFrameLocks xmlns:a="http://schemas.openxmlformats.org/drawingml/2006/main" noChangeAspect="1"/>
+            </wp:cNvGraphicFramePr>
+            <a:graphic xmlns:a="http://schemas.openxmlformats.org/drawingml/2006/main">
+              <a:graphicData uri="http://schemas.openxmlformats.org/drawingml/2006/picture">
+                <pic:pic xmlns:pic="http://schemas.openxmlformats.org/drawingml/2006/picture">
+                  <pic:nvPicPr>
+                    <pic:cNvPr id="1" name=""/>
+                    <pic:cNvPicPr/>
+                  </pic:nvPicPr>
+                  <pic:blipFill>
+                    <a:blip r:embed="rId7"/>
+                    <a:stretch>
+                      <a:fillRect/>
+                    </a:stretch>
+                  </pic:blipFill>
+                  <pic:spPr>
+                    <a:xfrm>
+                      <a:off x="0" y="0"/>
+                      <a:ext cx="1019408" cy="336551"/>
+                    </a:xfrm>
+                    <a:prstGeom prst="rect">
+                      <a:avLst/>
+                    </a:prstGeom>
+                  </pic:spPr>
+                </pic:pic>
+              </a:graphicData>
+            </a:graphic>
+          </wp:inline>
+        </w:drawing>
+      </w:r>
+    </w:p>
+    <w:p>
+      <w:pPr>
+        <w:spacing w:before="100" w:beforeAutospacing="1" w:after="100" w:afterAutospacing="1" w:line="240" w:lineRule="auto"/>
+        <w:rPr>
+          <w:rFonts w:ascii="Times New Roman" w:eastAsia="Times New Roman" w:hAnsi="Times New Roman" w:cs="Times New Roman"/>
+          <w:sz w:val="24"/>
+          <w:szCs w:val="24"/>
+        </w:rPr>
+      </w:pPr>
+      <w:r>
+        <w:rPr>
+          <w:rFonts w:ascii="Times New Roman" w:eastAsia="Times New Roman" w:hAnsi="Times New Roman" w:cs="Times New Roman"/>
+          <w:sz w:val="24"/>
+          <w:szCs w:val="24"/>
+        </w:rPr>
+        <w:t>Which is equivalent to:</w:t>
+      </w:r>
+    </w:p>
+    <w:p>
+      <w:pPr>
+        <w:spacing w:before="100" w:beforeAutospacing="1" w:after="100" w:afterAutospacing="1" w:line="240" w:lineRule="auto"/>
+        <w:rPr>
+          <w:rFonts w:ascii="Times New Roman" w:eastAsia="Times New Roman" w:hAnsi="Times New Roman" w:cs="Times New Roman"/>
+          <w:sz w:val="24"/>
+          <w:szCs w:val="24"/>
+        </w:rPr>
+      </w:pPr>
+      <w:r>
+        <w:rPr>
+          <w:noProof/>
+        </w:rPr>
+        <w:drawing>
+          <wp:inline distT="0" distB="0" distL="0" distR="0" wp14:anchorId="5AD9864B" wp14:editId="68D7EBD0">
+            <wp:extent cx="1268730" cy="246108"/>
+            <wp:effectExtent l="0" t="0" r="7620" b="1905"/>
+            <wp:docPr id="3" name="Picture 3"/>
+            <wp:cNvGraphicFramePr>
+              <a:graphicFrameLocks xmlns:a="http://schemas.openxmlformats.org/drawingml/2006/main" noChangeAspect="1"/>
+            </wp:cNvGraphicFramePr>
+            <a:graphic xmlns:a="http://schemas.openxmlformats.org/drawingml/2006/main">
+              <a:graphicData uri="http://schemas.openxmlformats.org/drawingml/2006/picture">
+                <pic:pic xmlns:pic="http://schemas.openxmlformats.org/drawingml/2006/picture">
+                  <pic:nvPicPr>
+                    <pic:cNvPr id="1" name=""/>
+                    <pic:cNvPicPr/>
+                  </pic:nvPicPr>
+                  <pic:blipFill>
+                    <a:blip r:embed="rId8"/>
+                    <a:stretch>
+                      <a:fillRect/>
+                    </a:stretch>
+                  </pic:blipFill>
+                  <pic:spPr>
+                    <a:xfrm>
+                      <a:off x="0" y="0"/>
+                      <a:ext cx="1321473" cy="256339"/>
+                    </a:xfrm>
+                    <a:prstGeom prst="rect">
+                      <a:avLst/>
+                    </a:prstGeom>
+                  </pic:spPr>
+                </pic:pic>
+              </a:graphicData>
+            </a:graphic>
+          </wp:inline>
+        </w:drawing>
+      </w:r>
+    </w:p>
+    <w:p>
+      <w:pPr>
+        <w:spacing w:before="100" w:beforeAutospacing="1" w:after="100" w:afterAutospacing="1" w:line="240" w:lineRule="auto"/>
+        <w:rPr>
+          <w:rFonts w:ascii="Times New Roman" w:eastAsia="Times New Roman" w:hAnsi="Times New Roman" w:cs="Times New Roman"/>
+          <w:sz w:val="24"/>
+          <w:szCs w:val="24"/>
+        </w:rPr>
+      </w:pPr>
+      <w:r>
+        <w:rPr>
+          <w:rFonts w:ascii="Times New Roman" w:eastAsia="Times New Roman" w:hAnsi="Times New Roman" w:cs="Times New Roman"/>
+          <w:sz w:val="24"/>
+          <w:szCs w:val="24"/>
+        </w:rPr>
+        <w:t xml:space="preserve">Now things get a little tricky as we delve into probabilities to circumvent the problem of the random component being unobservable. Instead of calculating which choice generates higher utility values, we must calculate the probability that option </w:t>
+      </w:r>
+      <w:proofErr w:type="spellStart"/>
+      <w:r>
+        <w:rPr>
+          <w:rFonts w:ascii="Times New Roman" w:eastAsia="Times New Roman" w:hAnsi="Times New Roman" w:cs="Times New Roman"/>
+          <w:i/>
+          <w:iCs/>
+          <w:sz w:val="24"/>
+          <w:szCs w:val="24"/>
+        </w:rPr>
+        <w:t>i</w:t>
+      </w:r>
+      <w:proofErr w:type="spellEnd"/>
+      <w:r>
+        <w:rPr>
+          <w:rFonts w:ascii="Times New Roman" w:eastAsia="Times New Roman" w:hAnsi="Times New Roman" w:cs="Times New Roman"/>
+          <w:i/>
+          <w:iCs/>
+          <w:sz w:val="24"/>
+          <w:szCs w:val="24"/>
+        </w:rPr>
+        <w:t xml:space="preserve"> </w:t>
+      </w:r>
+      <w:r>
+        <w:rPr>
+          <w:rFonts w:ascii="Times New Roman" w:eastAsia="Times New Roman" w:hAnsi="Times New Roman" w:cs="Times New Roman"/>
+          <w:sz w:val="24"/>
+          <w:szCs w:val="24"/>
+        </w:rPr>
+        <w:t xml:space="preserve">is greater than option </w:t>
+      </w:r>
+      <w:r>
+        <w:rPr>
+          <w:rFonts w:ascii="Times New Roman" w:eastAsia="Times New Roman" w:hAnsi="Times New Roman" w:cs="Times New Roman"/>
+          <w:i/>
+          <w:iCs/>
+          <w:sz w:val="24"/>
+          <w:szCs w:val="24"/>
+        </w:rPr>
+        <w:t>j</w:t>
+      </w:r>
+      <w:r>
+        <w:rPr>
+          <w:rFonts w:ascii="Times New Roman" w:eastAsia="Times New Roman" w:hAnsi="Times New Roman" w:cs="Times New Roman"/>
+          <w:sz w:val="24"/>
+          <w:szCs w:val="24"/>
+        </w:rPr>
+        <w:t>:</w:t>
+      </w:r>
+    </w:p>
+    <w:p>
+      <w:pPr>
+        <w:spacing w:before="100" w:beforeAutospacing="1" w:after="100" w:afterAutospacing="1" w:line="240" w:lineRule="auto"/>
+        <w:rPr>
+          <w:rFonts w:ascii="Times New Roman" w:eastAsia="Times New Roman" w:hAnsi="Times New Roman" w:cs="Times New Roman"/>
+          <w:sz w:val="24"/>
+          <w:szCs w:val="24"/>
+        </w:rPr>
+      </w:pPr>
+      <w:r>
+        <w:rPr>
+          <w:noProof/>
+        </w:rPr>
+        <w:lastRenderedPageBreak/>
+        <w:drawing>
+          <wp:inline distT="0" distB="0" distL="0" distR="0" wp14:anchorId="0D2869B0" wp14:editId="3394653A">
+            <wp:extent cx="3477406" cy="607060"/>
+            <wp:effectExtent l="0" t="0" r="8890" b="2540"/>
+            <wp:docPr id="4" name="Picture 4"/>
+            <wp:cNvGraphicFramePr>
+              <a:graphicFrameLocks xmlns:a="http://schemas.openxmlformats.org/drawingml/2006/main" noChangeAspect="1"/>
+            </wp:cNvGraphicFramePr>
+            <a:graphic xmlns:a="http://schemas.openxmlformats.org/drawingml/2006/main">
+              <a:graphicData uri="http://schemas.openxmlformats.org/drawingml/2006/picture">
+                <pic:pic xmlns:pic="http://schemas.openxmlformats.org/drawingml/2006/picture">
+                  <pic:nvPicPr>
+                    <pic:cNvPr id="1" name=""/>
+                    <pic:cNvPicPr/>
+                  </pic:nvPicPr>
+                  <pic:blipFill>
+                    <a:blip r:embed="rId9"/>
+                    <a:stretch>
+                      <a:fillRect/>
+                    </a:stretch>
+                  </pic:blipFill>
+                  <pic:spPr>
+                    <a:xfrm>
+                      <a:off x="0" y="0"/>
+                      <a:ext cx="3520621" cy="614604"/>
+                    </a:xfrm>
+                    <a:prstGeom prst="rect">
+                      <a:avLst/>
+                    </a:prstGeom>
+                  </pic:spPr>
+                </pic:pic>
+              </a:graphicData>
+            </a:graphic>
+          </wp:inline>
+        </w:drawing>
+      </w:r>
+    </w:p>
+    <w:p>
+      <w:pPr>
+        <w:spacing w:before="100" w:beforeAutospacing="1" w:after="100" w:afterAutospacing="1" w:line="240" w:lineRule="auto"/>
+        <w:rPr>
+          <w:rFonts w:ascii="Times New Roman" w:eastAsia="Times New Roman" w:hAnsi="Times New Roman" w:cs="Times New Roman"/>
+          <w:sz w:val="24"/>
+          <w:szCs w:val="24"/>
+        </w:rPr>
+      </w:pPr>
+      <w:r>
+        <w:rPr>
+          <w:rFonts w:ascii="Times New Roman" w:eastAsia="Times New Roman" w:hAnsi="Times New Roman" w:cs="Times New Roman"/>
+          <w:sz w:val="24"/>
+          <w:szCs w:val="24"/>
+        </w:rPr>
+        <w:t>The above equation is the general premise, but we can be more specific in more specific choice experiments. Typically</w:t>
+      </w:r>
+      <w:r>
+        <w:rPr>
+          <w:rFonts w:ascii="Times New Roman" w:eastAsia="Times New Roman" w:hAnsi="Times New Roman" w:cs="Times New Roman"/>
+          <w:sz w:val="24"/>
+          <w:szCs w:val="24"/>
+        </w:rPr>
+        <w:t>,</w:t>
+      </w:r>
+      <w:r>
+        <w:rPr>
+          <w:rFonts w:ascii="Times New Roman" w:eastAsia="Times New Roman" w:hAnsi="Times New Roman" w:cs="Times New Roman"/>
+          <w:sz w:val="24"/>
+          <w:szCs w:val="24"/>
+        </w:rPr>
+        <w:t xml:space="preserve"> choice experiments are broken down into binomial or multinomial, both of which have their own equation based on the number of options involved. For multinomial or CL models, the following equation is derived:</w:t>
+      </w:r>
+    </w:p>
+    <w:p>
+      <w:pPr>
+        <w:spacing w:before="100" w:beforeAutospacing="1" w:after="100" w:afterAutospacing="1" w:line="240" w:lineRule="auto"/>
+        <w:rPr>
+          <w:rFonts w:ascii="Times New Roman" w:eastAsia="Times New Roman" w:hAnsi="Times New Roman" w:cs="Times New Roman"/>
+          <w:sz w:val="24"/>
+          <w:szCs w:val="24"/>
+        </w:rPr>
+      </w:pPr>
+      <w:r>
+        <w:rPr>
+          <w:noProof/>
+        </w:rPr>
+        <w:drawing>
+          <wp:inline distT="0" distB="0" distL="0" distR="0" wp14:anchorId="60F0D58B" wp14:editId="4C296661">
+            <wp:extent cx="2917749" cy="796290"/>
+            <wp:effectExtent l="0" t="0" r="0" b="3810"/>
+            <wp:docPr id="5" name="Picture 5"/>
+            <wp:cNvGraphicFramePr>
+              <a:graphicFrameLocks xmlns:a="http://schemas.openxmlformats.org/drawingml/2006/main" noChangeAspect="1"/>
+            </wp:cNvGraphicFramePr>
+            <a:graphic xmlns:a="http://schemas.openxmlformats.org/drawingml/2006/main">
+              <a:graphicData uri="http://schemas.openxmlformats.org/drawingml/2006/picture">
+                <pic:pic xmlns:pic="http://schemas.openxmlformats.org/drawingml/2006/picture">
+                  <pic:nvPicPr>
+                    <pic:cNvPr id="1" name=""/>
+                    <pic:cNvPicPr/>
+                  </pic:nvPicPr>
+                  <pic:blipFill>
+                    <a:blip r:embed="rId10"/>
+                    <a:stretch>
+                      <a:fillRect/>
+                    </a:stretch>
+                  </pic:blipFill>
+                  <pic:spPr>
+                    <a:xfrm>
+                      <a:off x="0" y="0"/>
+                      <a:ext cx="2979906" cy="813253"/>
+                    </a:xfrm>
+                    <a:prstGeom prst="rect">
+                      <a:avLst/>
+                    </a:prstGeom>
+                  </pic:spPr>
+                </pic:pic>
+              </a:graphicData>
+            </a:graphic>
+          </wp:inline>
+        </w:drawing>
+      </w:r>
+      <w:bookmarkStart w:id="0" w:name="_GoBack"/>
+      <w:bookmarkEnd w:id="0"/>
+    </w:p>
+    <w:p>
+      <w:pPr>
+        <w:spacing w:before="100" w:beforeAutospacing="1" w:after="100" w:afterAutospacing="1" w:line="240" w:lineRule="auto"/>
+        <w:rPr>
+          <w:rFonts w:ascii="Times New Roman" w:eastAsia="Times New Roman" w:hAnsi="Times New Roman" w:cs="Times New Roman"/>
+          <w:sz w:val="24"/>
+          <w:szCs w:val="24"/>
+        </w:rPr>
+      </w:pPr>
+      <w:r>
+        <w:rPr>
+          <w:rFonts w:ascii="Times New Roman" w:eastAsia="Times New Roman" w:hAnsi="Times New Roman" w:cs="Times New Roman"/>
+          <w:sz w:val="24"/>
+          <w:szCs w:val="24"/>
+        </w:rPr>
+        <w:t>For binomial or BL models, this equation is derived:</w:t>
+      </w:r>
+    </w:p>
+    <w:p>
+      <w:pPr>
+        <w:spacing w:before="100" w:beforeAutospacing="1" w:after="100" w:afterAutospacing="1" w:line="240" w:lineRule="auto"/>
+        <w:rPr>
+          <w:rFonts w:ascii="Times New Roman" w:eastAsia="Times New Roman" w:hAnsi="Times New Roman" w:cs="Times New Roman"/>
+          <w:sz w:val="24"/>
+          <w:szCs w:val="24"/>
+        </w:rPr>
+      </w:pPr>
+      <w:r>
+        <w:rPr>
+          <w:noProof/>
+        </w:rPr>
+        <w:drawing>
+          <wp:inline distT="0" distB="0" distL="0" distR="0" wp14:anchorId="42EED44A" wp14:editId="38528885">
+            <wp:extent cx="2801811" cy="1032510"/>
+            <wp:effectExtent l="0" t="0" r="0" b="0"/>
+            <wp:docPr id="6" name="Picture 6"/>
+            <wp:cNvGraphicFramePr>
+              <a:graphicFrameLocks xmlns:a="http://schemas.openxmlformats.org/drawingml/2006/main" noChangeAspect="1"/>
+            </wp:cNvGraphicFramePr>
+            <a:graphic xmlns:a="http://schemas.openxmlformats.org/drawingml/2006/main">
+              <a:graphicData uri="http://schemas.openxmlformats.org/drawingml/2006/picture">
+                <pic:pic xmlns:pic="http://schemas.openxmlformats.org/drawingml/2006/picture">
+                  <pic:nvPicPr>
+                    <pic:cNvPr id="1" name=""/>
+                    <pic:cNvPicPr/>
+                  </pic:nvPicPr>
+                  <pic:blipFill>
+                    <a:blip r:embed="rId11"/>
+                    <a:stretch>
+                      <a:fillRect/>
+                    </a:stretch>
+                  </pic:blipFill>
+                  <pic:spPr>
+                    <a:xfrm>
+                      <a:off x="0" y="0"/>
+                      <a:ext cx="2827566" cy="1042001"/>
+                    </a:xfrm>
+                    <a:prstGeom prst="rect">
+                      <a:avLst/>
+                    </a:prstGeom>
+                  </pic:spPr>
+                </pic:pic>
+              </a:graphicData>
+            </a:graphic>
+          </wp:inline>
+        </w:drawing>
+      </w:r>
+      <w:r>
+        <w:rPr>
+          <w:rFonts w:ascii="Times New Roman" w:eastAsia="Times New Roman" w:hAnsi="Times New Roman" w:cs="Times New Roman"/>
+          <w:sz w:val="24"/>
+          <w:szCs w:val="24"/>
+        </w:rPr>
+        <w:t xml:space="preserve"> </w:t>
+      </w:r>
+    </w:p>
+    <w:p>
+      <w:pPr>
+        <w:spacing w:before="100" w:beforeAutospacing="1" w:after="100" w:afterAutospacing="1" w:line="240" w:lineRule="auto"/>
+        <w:rPr>
+          <w:rFonts w:ascii="Times New Roman" w:eastAsia="Times New Roman" w:hAnsi="Times New Roman" w:cs="Times New Roman"/>
+          <w:sz w:val="24"/>
+          <w:szCs w:val="24"/>
+        </w:rPr>
+      </w:pPr>
+      <w:r>
+        <w:rPr>
+          <w:rFonts w:ascii="Times New Roman" w:eastAsia="Times New Roman" w:hAnsi="Times New Roman" w:cs="Times New Roman"/>
+          <w:sz w:val="24"/>
+          <w:szCs w:val="24"/>
+        </w:rPr>
+        <w:t xml:space="preserve">The systematic component in these equations is assumed to be a linear additive function of the independent variables </w:t>
+      </w:r>
+      <w:proofErr w:type="spellStart"/>
+      <w:r>
+        <w:rPr>
+          <w:rFonts w:ascii="Times New Roman" w:eastAsia="Times New Roman" w:hAnsi="Times New Roman" w:cs="Times New Roman"/>
+          <w:i/>
+          <w:iCs/>
+          <w:sz w:val="24"/>
+          <w:szCs w:val="24"/>
+        </w:rPr>
+        <w:t>X</w:t>
+      </w:r>
+      <w:r>
+        <w:rPr>
+          <w:rFonts w:ascii="Times New Roman" w:eastAsia="Times New Roman" w:hAnsi="Times New Roman" w:cs="Times New Roman"/>
+          <w:i/>
+          <w:iCs/>
+          <w:sz w:val="24"/>
+          <w:szCs w:val="24"/>
+          <w:vertAlign w:val="subscript"/>
+        </w:rPr>
+        <w:t>ikn</w:t>
+      </w:r>
+      <w:proofErr w:type="spellEnd"/>
+      <w:r>
+        <w:rPr>
+          <w:rFonts w:ascii="Times New Roman" w:eastAsia="Times New Roman" w:hAnsi="Times New Roman" w:cs="Times New Roman"/>
+          <w:i/>
+          <w:iCs/>
+          <w:sz w:val="24"/>
+          <w:szCs w:val="24"/>
+        </w:rPr>
+        <w:t>,</w:t>
+      </w:r>
+      <w:r>
+        <w:rPr>
+          <w:rFonts w:ascii="Times New Roman" w:eastAsia="Times New Roman" w:hAnsi="Times New Roman" w:cs="Times New Roman"/>
+          <w:sz w:val="24"/>
+          <w:szCs w:val="24"/>
+        </w:rPr>
+        <w:t xml:space="preserve"> and can be calculated through this equation:</w:t>
+      </w:r>
+    </w:p>
+    <w:p>
+      <w:pPr>
+        <w:spacing w:before="100" w:beforeAutospacing="1" w:after="100" w:afterAutospacing="1" w:line="240" w:lineRule="auto"/>
+        <w:rPr>
+          <w:rFonts w:ascii="Times New Roman" w:eastAsia="Times New Roman" w:hAnsi="Times New Roman" w:cs="Times New Roman"/>
+          <w:sz w:val="24"/>
+          <w:szCs w:val="24"/>
+        </w:rPr>
+      </w:pPr>
+      <w:r>
+        <w:rPr>
+          <w:noProof/>
+        </w:rPr>
+        <w:drawing>
+          <wp:inline distT="0" distB="0" distL="0" distR="0" wp14:anchorId="10228B1C" wp14:editId="13E73A86">
+            <wp:extent cx="2198370" cy="843277"/>
+            <wp:effectExtent l="0" t="0" r="0" b="0"/>
+            <wp:docPr id="7" name="Picture 7"/>
+            <wp:cNvGraphicFramePr>
+              <a:graphicFrameLocks xmlns:a="http://schemas.openxmlformats.org/drawingml/2006/main" noChangeAspect="1"/>
+            </wp:cNvGraphicFramePr>
+            <a:graphic xmlns:a="http://schemas.openxmlformats.org/drawingml/2006/main">
+              <a:graphicData uri="http://schemas.openxmlformats.org/drawingml/2006/picture">
+                <pic:pic xmlns:pic="http://schemas.openxmlformats.org/drawingml/2006/picture">
+                  <pic:nvPicPr>
+                    <pic:cNvPr id="1" name=""/>
+                    <pic:cNvPicPr/>
+                  </pic:nvPicPr>
+                  <pic:blipFill>
+                    <a:blip r:embed="rId12"/>
+                    <a:stretch>
+                      <a:fillRect/>
+                    </a:stretch>
+                  </pic:blipFill>
+                  <pic:spPr>
+                    <a:xfrm>
+                      <a:off x="0" y="0"/>
+                      <a:ext cx="2237498" cy="858286"/>
+                    </a:xfrm>
+                    <a:prstGeom prst="rect">
+                      <a:avLst/>
+                    </a:prstGeom>
+                  </pic:spPr>
+                </pic:pic>
+              </a:graphicData>
+            </a:graphic>
+          </wp:inline>
+        </w:drawing>
+      </w:r>
+    </w:p>
+    <w:p>
+      <w:pPr>
+        <w:spacing w:before="100" w:beforeAutospacing="1" w:after="100" w:afterAutospacing="1" w:line="240" w:lineRule="auto"/>
+        <w:rPr>
+          <w:rFonts w:ascii="Times New Roman" w:eastAsia="Times New Roman" w:hAnsi="Times New Roman" w:cs="Times New Roman"/>
+          <w:sz w:val="24"/>
+          <w:szCs w:val="24"/>
+        </w:rPr>
+      </w:pPr>
+      <w:r>
+        <w:rPr>
+          <w:rFonts w:ascii="Times New Roman" w:eastAsia="Times New Roman" w:hAnsi="Times New Roman" w:cs="Times New Roman"/>
+          <w:sz w:val="24"/>
+          <w:szCs w:val="24"/>
+        </w:rPr>
+        <w:t xml:space="preserve">Where </w:t>
+      </w:r>
+      <w:r>
+        <w:rPr>
+          <w:rFonts w:ascii="Times New Roman" w:eastAsia="Times New Roman" w:hAnsi="Times New Roman" w:cs="Times New Roman"/>
+          <w:sz w:val="24"/>
+          <w:szCs w:val="24"/>
+        </w:rPr>
+        <w:t xml:space="preserve">β0 is a constant, βk is the coefficient of variable </w:t>
+      </w:r>
+      <w:proofErr w:type="spellStart"/>
+      <w:r>
+        <w:rPr>
+          <w:rFonts w:ascii="Times New Roman" w:eastAsia="Times New Roman" w:hAnsi="Times New Roman" w:cs="Times New Roman"/>
+          <w:i/>
+          <w:iCs/>
+          <w:sz w:val="24"/>
+          <w:szCs w:val="24"/>
+        </w:rPr>
+        <w:t>X</w:t>
+      </w:r>
+      <w:r>
+        <w:rPr>
+          <w:rFonts w:ascii="Times New Roman" w:eastAsia="Times New Roman" w:hAnsi="Times New Roman" w:cs="Times New Roman"/>
+          <w:i/>
+          <w:iCs/>
+          <w:sz w:val="24"/>
+          <w:szCs w:val="24"/>
+          <w:vertAlign w:val="subscript"/>
+        </w:rPr>
+        <w:t>ikn</w:t>
+      </w:r>
+      <w:proofErr w:type="spellEnd"/>
+      <w:r>
+        <w:rPr>
+          <w:rFonts w:ascii="Times New Roman" w:eastAsia="Times New Roman" w:hAnsi="Times New Roman" w:cs="Times New Roman"/>
+          <w:sz w:val="24"/>
+          <w:szCs w:val="24"/>
+        </w:rPr>
+        <w:t>,</w:t>
+      </w:r>
+      <w:r>
+        <w:rPr>
+          <w:rFonts w:ascii="Times New Roman" w:eastAsia="Times New Roman" w:hAnsi="Times New Roman" w:cs="Times New Roman"/>
+          <w:sz w:val="24"/>
+          <w:szCs w:val="24"/>
+        </w:rPr>
+        <w:t xml:space="preserve"> </w:t>
+      </w:r>
+      <w:r>
+        <w:rPr>
+          <w:rFonts w:ascii="Times New Roman" w:eastAsia="Times New Roman" w:hAnsi="Times New Roman" w:cs="Times New Roman"/>
+          <w:sz w:val="24"/>
+          <w:szCs w:val="24"/>
+        </w:rPr>
+        <w:t>and K is the number of coefficients including the constant.</w:t>
+      </w:r>
+      <w:r>
+        <w:rPr>
+          <w:rFonts w:ascii="Times New Roman" w:eastAsia="Times New Roman" w:hAnsi="Times New Roman" w:cs="Times New Roman"/>
+          <w:sz w:val="24"/>
+          <w:szCs w:val="24"/>
+        </w:rPr>
+        <w:t xml:space="preserve"> The random component on the other hand is estimated using a “maximum likelihood technique”. For a sample of </w:t>
+      </w:r>
+      <w:proofErr w:type="spellStart"/>
+      <w:r>
+        <w:rPr>
+          <w:rFonts w:ascii="Times New Roman" w:eastAsia="Times New Roman" w:hAnsi="Times New Roman" w:cs="Times New Roman"/>
+          <w:sz w:val="24"/>
+          <w:szCs w:val="24"/>
+        </w:rPr>
+        <w:t>N</w:t>
+      </w:r>
+      <w:proofErr w:type="spellEnd"/>
+      <w:r>
+        <w:rPr>
+          <w:rFonts w:ascii="Times New Roman" w:eastAsia="Times New Roman" w:hAnsi="Times New Roman" w:cs="Times New Roman"/>
+          <w:sz w:val="24"/>
+          <w:szCs w:val="24"/>
+        </w:rPr>
+        <w:t xml:space="preserve"> independent observations, the log likelihood function is written as:</w:t>
+      </w:r>
+    </w:p>
+    <w:p>
+      <w:pPr>
+        <w:spacing w:before="100" w:beforeAutospacing="1" w:after="100" w:afterAutospacing="1" w:line="240" w:lineRule="auto"/>
+        <w:rPr>
+          <w:rFonts w:ascii="Times New Roman" w:eastAsia="Times New Roman" w:hAnsi="Times New Roman" w:cs="Times New Roman"/>
+          <w:sz w:val="24"/>
+          <w:szCs w:val="24"/>
+        </w:rPr>
+      </w:pPr>
+      <w:r>
+        <w:rPr>
+          <w:noProof/>
+        </w:rPr>
+        <w:drawing>
+          <wp:inline distT="0" distB="0" distL="0" distR="0" wp14:anchorId="675B0D60" wp14:editId="24A689DD">
+            <wp:extent cx="2398741" cy="651510"/>
+            <wp:effectExtent l="0" t="0" r="1905" b="0"/>
+            <wp:docPr id="9" name="Picture 9"/>
+            <wp:cNvGraphicFramePr>
+              <a:graphicFrameLocks xmlns:a="http://schemas.openxmlformats.org/drawingml/2006/main" noChangeAspect="1"/>
+            </wp:cNvGraphicFramePr>
+            <a:graphic xmlns:a="http://schemas.openxmlformats.org/drawingml/2006/main">
+              <a:graphicData uri="http://schemas.openxmlformats.org/drawingml/2006/picture">
+                <pic:pic xmlns:pic="http://schemas.openxmlformats.org/drawingml/2006/picture">
+                  <pic:nvPicPr>
+                    <pic:cNvPr id="1" name=""/>
+                    <pic:cNvPicPr/>
+                  </pic:nvPicPr>
+                  <pic:blipFill>
+                    <a:blip r:embed="rId13"/>
+                    <a:stretch>
+                      <a:fillRect/>
+                    </a:stretch>
+                  </pic:blipFill>
+                  <pic:spPr>
+                    <a:xfrm>
+                      <a:off x="0" y="0"/>
+                      <a:ext cx="2426817" cy="659136"/>
+                    </a:xfrm>
+                    <a:prstGeom prst="rect">
+                      <a:avLst/>
+                    </a:prstGeom>
+                  </pic:spPr>
+                </pic:pic>
+              </a:graphicData>
+            </a:graphic>
+          </wp:inline>
+        </w:drawing>
+      </w:r>
+    </w:p>
+    <w:p>
+      <w:pPr>
+        <w:spacing w:before="100" w:beforeAutospacing="1" w:after="100" w:afterAutospacing="1" w:line="240" w:lineRule="auto"/>
+        <w:rPr>
+          <w:rFonts w:ascii="Times New Roman" w:eastAsia="Times New Roman" w:hAnsi="Times New Roman" w:cs="Times New Roman"/>
+          <w:sz w:val="24"/>
+          <w:szCs w:val="24"/>
+        </w:rPr>
+      </w:pPr>
+      <w:r>
+        <w:rPr>
+          <w:rFonts w:ascii="Times New Roman" w:eastAsia="Times New Roman" w:hAnsi="Times New Roman" w:cs="Times New Roman"/>
+          <w:sz w:val="24"/>
+          <w:szCs w:val="24"/>
+        </w:rPr>
+        <w:t xml:space="preserve">Where </w:t>
+      </w:r>
+      <w:r>
+        <w:rPr>
+          <w:rFonts w:ascii="Times New Roman" w:eastAsia="Times New Roman" w:hAnsi="Times New Roman" w:cs="Times New Roman"/>
+          <w:i/>
+          <w:iCs/>
+          <w:sz w:val="24"/>
+          <w:szCs w:val="24"/>
+        </w:rPr>
+        <w:t>d</w:t>
+      </w:r>
+      <w:r>
+        <w:rPr>
+          <w:rFonts w:ascii="Times New Roman" w:eastAsia="Times New Roman" w:hAnsi="Times New Roman" w:cs="Times New Roman"/>
+          <w:i/>
+          <w:iCs/>
+          <w:sz w:val="24"/>
+          <w:szCs w:val="24"/>
+          <w:vertAlign w:val="subscript"/>
+        </w:rPr>
+        <w:t>in</w:t>
+      </w:r>
+      <w:r>
+        <w:rPr>
+          <w:rFonts w:ascii="Times New Roman" w:eastAsia="Times New Roman" w:hAnsi="Times New Roman" w:cs="Times New Roman"/>
+          <w:sz w:val="24"/>
+          <w:szCs w:val="24"/>
+        </w:rPr>
+        <w:t xml:space="preserve"> is an indicator variable equal to 1 if </w:t>
+      </w:r>
+      <w:r>
+        <w:rPr>
+          <w:rFonts w:ascii="Times New Roman" w:eastAsia="Times New Roman" w:hAnsi="Times New Roman" w:cs="Times New Roman"/>
+          <w:i/>
+          <w:iCs/>
+          <w:sz w:val="24"/>
+          <w:szCs w:val="24"/>
+        </w:rPr>
+        <w:t>n</w:t>
+      </w:r>
+      <w:r>
+        <w:rPr>
+          <w:rFonts w:ascii="Times New Roman" w:eastAsia="Times New Roman" w:hAnsi="Times New Roman" w:cs="Times New Roman"/>
+          <w:sz w:val="24"/>
+          <w:szCs w:val="24"/>
+        </w:rPr>
+        <w:t xml:space="preserve"> selects alternative </w:t>
+      </w:r>
+      <w:proofErr w:type="spellStart"/>
+      <w:r>
+        <w:rPr>
+          <w:rFonts w:ascii="Times New Roman" w:eastAsia="Times New Roman" w:hAnsi="Times New Roman" w:cs="Times New Roman"/>
+          <w:i/>
+          <w:iCs/>
+          <w:sz w:val="24"/>
+          <w:szCs w:val="24"/>
+        </w:rPr>
+        <w:t>i</w:t>
+      </w:r>
+      <w:proofErr w:type="spellEnd"/>
+      <w:r>
+        <w:rPr>
+          <w:rFonts w:ascii="Times New Roman" w:eastAsia="Times New Roman" w:hAnsi="Times New Roman" w:cs="Times New Roman"/>
+          <w:i/>
+          <w:iCs/>
+          <w:sz w:val="24"/>
+          <w:szCs w:val="24"/>
+        </w:rPr>
+        <w:t xml:space="preserve"> </w:t>
+      </w:r>
+      <w:r>
+        <w:rPr>
+          <w:rFonts w:ascii="Times New Roman" w:eastAsia="Times New Roman" w:hAnsi="Times New Roman" w:cs="Times New Roman"/>
+          <w:sz w:val="24"/>
+          <w:szCs w:val="24"/>
+        </w:rPr>
+        <w:t xml:space="preserve">and 0 if not. </w:t>
+      </w:r>
+    </w:p>
+    <w:p>
+      <w:pPr>
+        <w:spacing w:before="100" w:beforeAutospacing="1" w:after="100" w:afterAutospacing="1" w:line="240" w:lineRule="auto"/>
+        <w:rPr>
+          <w:rFonts w:ascii="Times New Roman" w:eastAsia="Times New Roman" w:hAnsi="Times New Roman" w:cs="Times New Roman"/>
+          <w:sz w:val="24"/>
+          <w:szCs w:val="24"/>
+        </w:rPr>
+      </w:pPr>
+    </w:p>
+    <w:p>
+      <w:pPr>
+        <w:spacing w:before="100" w:beforeAutospacing="1" w:after="100" w:afterAutospacing="1" w:line="240" w:lineRule="auto"/>
+        <w:rPr>
+          <w:rFonts w:ascii="Times New Roman" w:eastAsia="Times New Roman" w:hAnsi="Times New Roman" w:cs="Times New Roman"/>
+          <w:sz w:val="24"/>
+          <w:szCs w:val="24"/>
+        </w:rPr>
+      </w:pPr>
+      <w:r>
+        <w:rPr>
+          <w:rFonts w:ascii="Times New Roman" w:eastAsia="Times New Roman" w:hAnsi="Times New Roman" w:cs="Times New Roman"/>
+          <w:sz w:val="24"/>
+          <w:szCs w:val="24"/>
+        </w:rPr>
+        <w:lastRenderedPageBreak/>
+        <w:t>EVALUATION:</w:t>
+      </w:r>
+    </w:p>
+    <w:p>
+      <w:pPr>
+        <w:spacing w:before="100" w:beforeAutospacing="1" w:after="100" w:afterAutospacing="1" w:line="240" w:lineRule="auto"/>
+        <w:rPr>
+          <w:rFonts w:ascii="Times New Roman" w:eastAsia="Times New Roman" w:hAnsi="Times New Roman" w:cs="Times New Roman"/>
+          <w:sz w:val="24"/>
+          <w:szCs w:val="24"/>
+        </w:rPr>
+      </w:pPr>
+    </w:p>
+    <w:p>
+      <w:pPr>
+        <w:spacing w:before="100" w:beforeAutospacing="1" w:after="100" w:afterAutospacing="1" w:line="240" w:lineRule="auto"/>
+        <w:rPr>
+          <w:rFonts w:ascii="Times New Roman" w:eastAsia="Times New Roman" w:hAnsi="Times New Roman" w:cs="Times New Roman"/>
+          <w:sz w:val="24"/>
+          <w:szCs w:val="24"/>
+        </w:rPr>
+      </w:pPr>
+    </w:p>
+    <w:p>
+      <w:pPr>
+        <w:spacing w:before="100" w:beforeAutospacing="1" w:after="100" w:afterAutospacing="1" w:line="240" w:lineRule="auto"/>
+        <w:rPr>
+          <w:rFonts w:ascii="Times New Roman" w:eastAsia="Times New Roman" w:hAnsi="Times New Roman" w:cs="Times New Roman"/>
+          <w:sz w:val="24"/>
+          <w:szCs w:val="24"/>
+        </w:rPr>
+      </w:pPr>
+    </w:p>
+    <w:p>
+      <w:pPr>
+        <w:spacing w:before="100" w:beforeAutospacing="1" w:after="100" w:afterAutospacing="1" w:line="240" w:lineRule="auto"/>
+        <w:rPr>
+          <w:rFonts w:ascii="Times New Roman" w:eastAsia="Times New Roman" w:hAnsi="Times New Roman" w:cs="Times New Roman"/>
+          <w:sz w:val="24"/>
+          <w:szCs w:val="24"/>
+        </w:rPr>
+      </w:pPr>
+    </w:p>
+    <w:p>
+      <w:pPr>
+        <w:spacing w:before="100" w:beforeAutospacing="1" w:after="100" w:afterAutospacing="1" w:line="240" w:lineRule="auto"/>
+        <w:rPr>
+          <w:rFonts w:ascii="Times New Roman" w:eastAsia="Times New Roman" w:hAnsi="Times New Roman" w:cs="Times New Roman"/>
+          <w:sz w:val="24"/>
+          <w:szCs w:val="24"/>
+        </w:rPr>
+      </w:pPr>
+    </w:p>
+    <w:p>
+      <w:pPr>
+        <w:spacing w:before="100" w:beforeAutospacing="1" w:after="100" w:afterAutospacing="1" w:line="240" w:lineRule="auto"/>
+        <w:rPr>
+          <w:rFonts w:ascii="Times New Roman" w:eastAsia="Times New Roman" w:hAnsi="Times New Roman" w:cs="Times New Roman"/>
+          <w:sz w:val="24"/>
+          <w:szCs w:val="24"/>
+        </w:rPr>
+      </w:pPr>
+    </w:p>
+    <w:p>
+      <w:pPr>
+        <w:rPr>
+          <w:rFonts w:ascii="Times New Roman" w:eastAsia="Times New Roman" w:hAnsi="Times New Roman" w:cs="Times New Roman"/>
+          <w:sz w:val="24"/>
+          <w:szCs w:val="24"/>
+        </w:rPr>
+      </w:pPr>
+      <w:r>
+        <w:rPr>
+          <w:rFonts w:ascii="Times New Roman" w:eastAsia="Times New Roman" w:hAnsi="Times New Roman" w:cs="Times New Roman"/>
+          <w:sz w:val="24"/>
+          <w:szCs w:val="24"/>
+        </w:rPr>
+        <w:br w:type="page"/>
+      </w:r>
+    </w:p>
+    <w:p>
+      <w:pPr>
+        <w:spacing w:before="100" w:beforeAutospacing="1" w:after="100" w:afterAutospacing="1" w:line="240" w:lineRule="auto"/>
+        <w:rPr>
+          <w:rFonts w:ascii="Times New Roman" w:eastAsia="Times New Roman" w:hAnsi="Times New Roman" w:cs="Times New Roman"/>
+          <w:sz w:val="24"/>
+          <w:szCs w:val="24"/>
+        </w:rPr>
+      </w:pPr>
+      <w:r>
+        <w:rPr>
+          <w:rFonts w:ascii="Times New Roman" w:eastAsia="Times New Roman" w:hAnsi="Times New Roman" w:cs="Times New Roman"/>
+          <w:sz w:val="24"/>
+          <w:szCs w:val="24"/>
+        </w:rPr>
+        <w:lastRenderedPageBreak/>
         <w:t>Learning Resources:</w:t>
       </w:r>
     </w:p>
@@ -3641,7 +5511,7 @@
           <w:szCs w:val="24"/>
         </w:rPr>
       </w:pPr>
-      <w:hyperlink r:id="rId6" w:history="1">
+      <w:hyperlink r:id="rId14" w:history="1">
         <w:r>
           <w:rPr>
             <w:rStyle w:val="Hyperlink"/>
@@ -3649,25 +5519,7 @@
             <w:sz w:val="24"/>
             <w:szCs w:val="24"/>
           </w:rPr>
-          <w:t>http://lab.agr.</w:t>
-        </w:r>
-        <w:r>
-          <w:rPr>
-            <w:rStyle w:val="Hyperlink"/>
-            <w:rFonts w:ascii="Times New Roman" w:hAnsi="Times New Roman" w:cs="Times New Roman"/>
-            <w:sz w:val="24"/>
-            <w:szCs w:val="24"/>
-          </w:rPr>
-          <w:t>h</w:t>
-        </w:r>
-        <w:r>
-          <w:rPr>
-            <w:rStyle w:val="Hyperlink"/>
-            <w:rFonts w:ascii="Times New Roman" w:hAnsi="Times New Roman" w:cs="Times New Roman"/>
-            <w:sz w:val="24"/>
-            <w:szCs w:val="24"/>
-          </w:rPr>
-          <w:t>okudai.ac.jp/nmvr/02-dce.html</w:t>
+          <w:t>http://lab.agr.hokudai.ac.jp/nmvr/02-dce.html</w:t>
         </w:r>
       </w:hyperlink>
     </w:p>
@@ -3690,7 +5542,7 @@
         </w:rPr>
         <w:t xml:space="preserve">Next I found a paper on the same topic: </w:t>
       </w:r>
-      <w:hyperlink r:id="rId7" w:history="1">
+      <w:hyperlink r:id="rId15" w:history="1">
         <w:r>
           <w:rPr>
             <w:rStyle w:val="Hyperlink"/>
@@ -3700,8 +5552,27 @@
             <w:bdr w:val="none" w:sz="0" w:space="0" w:color="auto" w:frame="1"/>
             <w:shd w:val="clear" w:color="auto" w:fill="FFFFFF"/>
           </w:rPr>
-          <w:t>https://pdfs.se</w:t>
+          <w:t>https://pdfs.semanticscholar.org/b0fb/05e51e02d4eda914888ae0590dd65b45ff9a.pdf</w:t>
         </w:r>
+      </w:hyperlink>
+    </w:p>
+    <w:p>
+      <w:pPr>
+        <w:rPr>
+          <w:rFonts w:ascii="Times New Roman" w:hAnsi="Times New Roman" w:cs="Times New Roman"/>
+          <w:sz w:val="24"/>
+          <w:szCs w:val="24"/>
+        </w:rPr>
+      </w:pPr>
+      <w:r>
+        <w:rPr>
+          <w:rFonts w:ascii="Times New Roman" w:hAnsi="Times New Roman" w:cs="Times New Roman"/>
+          <w:sz w:val="24"/>
+          <w:szCs w:val="24"/>
+        </w:rPr>
+        <w:t xml:space="preserve">Another resource I found is a paper describing a new package in R that is designed to help with DCE design and analysis: </w:t>
+      </w:r>
+      <w:hyperlink r:id="rId16" w:history="1">
         <w:r>
           <w:rPr>
             <w:rStyle w:val="Hyperlink"/>
@@ -3711,18 +5582,7 @@
             <w:bdr w:val="none" w:sz="0" w:space="0" w:color="auto" w:frame="1"/>
             <w:shd w:val="clear" w:color="auto" w:fill="FFFFFF"/>
           </w:rPr>
-          <w:t>m</w:t>
-        </w:r>
-        <w:r>
-          <w:rPr>
-            <w:rStyle w:val="Hyperlink"/>
-            <w:rFonts w:ascii="Times New Roman" w:hAnsi="Times New Roman" w:cs="Times New Roman"/>
-            <w:sz w:val="24"/>
-            <w:szCs w:val="24"/>
-            <w:bdr w:val="none" w:sz="0" w:space="0" w:color="auto" w:frame="1"/>
-            <w:shd w:val="clear" w:color="auto" w:fill="FFFFFF"/>
-          </w:rPr>
-          <w:t>anticscholar.org/b0fb/05e51e02d4eda914888ae0590dd65b45ff9a.pdf</w:t>
+          <w:t>https://www.sciencedirect.com/science/article/abs/pii/S1755534519300703?via%3Dihub</w:t>
         </w:r>
       </w:hyperlink>
     </w:p>
@@ -3740,87 +5600,35 @@
           <w:sz w:val="24"/>
           <w:szCs w:val="24"/>
         </w:rPr>
-        <w:t xml:space="preserve">Another resource I found is a paper describing a new package in R that is designed to help with DCE design and analysis: </w:t>
-      </w:r>
-      <w:hyperlink r:id="rId8" w:history="1">
-        <w:r>
-          <w:rPr>
-            <w:rStyle w:val="Hyperlink"/>
-            <w:rFonts w:ascii="Times New Roman" w:hAnsi="Times New Roman" w:cs="Times New Roman"/>
-            <w:sz w:val="24"/>
-            <w:szCs w:val="24"/>
-            <w:bdr w:val="none" w:sz="0" w:space="0" w:color="auto" w:frame="1"/>
-            <w:shd w:val="clear" w:color="auto" w:fill="FFFFFF"/>
-          </w:rPr>
-          <w:t>https://www.science</w:t>
-        </w:r>
-        <w:r>
-          <w:rPr>
-            <w:rStyle w:val="Hyperlink"/>
-            <w:rFonts w:ascii="Times New Roman" w:hAnsi="Times New Roman" w:cs="Times New Roman"/>
-            <w:sz w:val="24"/>
-            <w:szCs w:val="24"/>
-            <w:bdr w:val="none" w:sz="0" w:space="0" w:color="auto" w:frame="1"/>
-            <w:shd w:val="clear" w:color="auto" w:fill="FFFFFF"/>
-          </w:rPr>
-          <w:t>d</w:t>
-        </w:r>
-        <w:r>
-          <w:rPr>
-            <w:rStyle w:val="Hyperlink"/>
-            <w:rFonts w:ascii="Times New Roman" w:hAnsi="Times New Roman" w:cs="Times New Roman"/>
-            <w:sz w:val="24"/>
-            <w:szCs w:val="24"/>
-            <w:bdr w:val="none" w:sz="0" w:space="0" w:color="auto" w:frame="1"/>
-            <w:shd w:val="clear" w:color="auto" w:fill="FFFFFF"/>
-          </w:rPr>
-          <w:t>irect.com/science/article/abs/pii/S1755534519300703?via%3Dihub</w:t>
-        </w:r>
-      </w:hyperlink>
-    </w:p>
-    <w:p>
-      <w:pPr>
+        <w:t xml:space="preserve">Lastly I used a textbook written by Hideo </w:t>
+      </w:r>
+      <w:proofErr w:type="spellStart"/>
+      <w:r>
         <w:rPr>
           <w:rFonts w:ascii="Times New Roman" w:hAnsi="Times New Roman" w:cs="Times New Roman"/>
           <w:sz w:val="24"/>
           <w:szCs w:val="24"/>
         </w:rPr>
-      </w:pPr>
+        <w:t>Aizaki</w:t>
+      </w:r>
+      <w:proofErr w:type="spellEnd"/>
       <w:r>
         <w:rPr>
           <w:rFonts w:ascii="Times New Roman" w:hAnsi="Times New Roman" w:cs="Times New Roman"/>
           <w:sz w:val="24"/>
           <w:szCs w:val="24"/>
         </w:rPr>
-        <w:t xml:space="preserve">Lastly I used a textbook written by Hideo </w:t>
-      </w:r>
-      <w:proofErr w:type="spellStart"/>
+        <w:t xml:space="preserve"> that covers stated preference methodology of which DCE is a part of</w:t>
+      </w:r>
       <w:r>
         <w:rPr>
           <w:rFonts w:ascii="Times New Roman" w:hAnsi="Times New Roman" w:cs="Times New Roman"/>
           <w:sz w:val="24"/>
           <w:szCs w:val="24"/>
         </w:rPr>
-        <w:t>Aizaki</w:t>
-      </w:r>
-      <w:proofErr w:type="spellEnd"/>
-      <w:r>
-        <w:rPr>
-          <w:rFonts w:ascii="Times New Roman" w:hAnsi="Times New Roman" w:cs="Times New Roman"/>
-          <w:sz w:val="24"/>
-          <w:szCs w:val="24"/>
-        </w:rPr>
-        <w:t xml:space="preserve"> that covers stated preference methodology of which DCE is a part of</w:t>
-      </w:r>
-      <w:r>
-        <w:rPr>
-          <w:rFonts w:ascii="Times New Roman" w:hAnsi="Times New Roman" w:cs="Times New Roman"/>
-          <w:sz w:val="24"/>
-          <w:szCs w:val="24"/>
-        </w:rPr>
         <w:t xml:space="preserve">: </w:t>
       </w:r>
-      <w:hyperlink r:id="rId9" w:history="1">
+      <w:hyperlink r:id="rId17" w:history="1">
         <w:r>
           <w:rPr>
             <w:rStyle w:val="Hyperlink"/>
@@ -4962,6 +6770,92 @@
     </w:lvl>
   </w:abstractNum>
   <w:abstractNum w:abstractNumId="3" w15:restartNumberingAfterBreak="0">
+    <w:nsid w:val="4F9834BD"/>
+    <w:multiLevelType w:val="hybridMultilevel"/>
+    <w:tmpl w:val="C53C49EA"/>
+    <w:lvl w:ilvl="0" w:tplc="0409000F">
+      <w:start w:val="1"/>
+      <w:numFmt w:val="decimal"/>
+      <w:lvlText w:val="%1."/>
+      <w:lvlJc w:val="left"/>
+      <w:pPr>
+        <w:ind w:left="720" w:hanging="360"/>
+      </w:pPr>
+    </w:lvl>
+    <w:lvl w:ilvl="1" w:tplc="04090019">
+      <w:start w:val="1"/>
+      <w:numFmt w:val="lowerLetter"/>
+      <w:lvlText w:val="%2."/>
+      <w:lvlJc w:val="left"/>
+      <w:pPr>
+        <w:ind w:left="1440" w:hanging="360"/>
+      </w:pPr>
+    </w:lvl>
+    <w:lvl w:ilvl="2" w:tplc="0409001B" w:tentative="1">
+      <w:start w:val="1"/>
+      <w:numFmt w:val="lowerRoman"/>
+      <w:lvlText w:val="%3."/>
+      <w:lvlJc w:val="right"/>
+      <w:pPr>
+        <w:ind w:left="2160" w:hanging="180"/>
+      </w:pPr>
+    </w:lvl>
+    <w:lvl w:ilvl="3" w:tplc="0409000F" w:tentative="1">
+      <w:start w:val="1"/>
+      <w:numFmt w:val="decimal"/>
+      <w:lvlText w:val="%4."/>
+      <w:lvlJc w:val="left"/>
+      <w:pPr>
+        <w:ind w:left="2880" w:hanging="360"/>
+      </w:pPr>
+    </w:lvl>
+    <w:lvl w:ilvl="4" w:tplc="04090019" w:tentative="1">
+      <w:start w:val="1"/>
+      <w:numFmt w:val="lowerLetter"/>
+      <w:lvlText w:val="%5."/>
+      <w:lvlJc w:val="left"/>
+      <w:pPr>
+        <w:ind w:left="3600" w:hanging="360"/>
+      </w:pPr>
+    </w:lvl>
+    <w:lvl w:ilvl="5" w:tplc="0409001B" w:tentative="1">
+      <w:start w:val="1"/>
+      <w:numFmt w:val="lowerRoman"/>
+      <w:lvlText w:val="%6."/>
+      <w:lvlJc w:val="right"/>
+      <w:pPr>
+        <w:ind w:left="4320" w:hanging="180"/>
+      </w:pPr>
+    </w:lvl>
+    <w:lvl w:ilvl="6" w:tplc="0409000F" w:tentative="1">
+      <w:start w:val="1"/>
+      <w:numFmt w:val="decimal"/>
+      <w:lvlText w:val="%7."/>
+      <w:lvlJc w:val="left"/>
+      <w:pPr>
+        <w:ind w:left="5040" w:hanging="360"/>
+      </w:pPr>
+    </w:lvl>
+    <w:lvl w:ilvl="7" w:tplc="04090019" w:tentative="1">
+      <w:start w:val="1"/>
+      <w:numFmt w:val="lowerLetter"/>
+      <w:lvlText w:val="%8."/>
+      <w:lvlJc w:val="left"/>
+      <w:pPr>
+        <w:ind w:left="5760" w:hanging="360"/>
+      </w:pPr>
+    </w:lvl>
+    <w:lvl w:ilvl="8" w:tplc="0409001B" w:tentative="1">
+      <w:start w:val="1"/>
+      <w:numFmt w:val="lowerRoman"/>
+      <w:lvlText w:val="%9."/>
+      <w:lvlJc w:val="right"/>
+      <w:pPr>
+        <w:ind w:left="6480" w:hanging="180"/>
+      </w:pPr>
+    </w:lvl>
+  </w:abstractNum>
+  <w:abstractNum w:abstractNumId="4" w15:restartNumberingAfterBreak="0">
     <w:nsid w:val="61B11BF7"/>
     <w:multiLevelType w:val="multilevel"/>
     <w:tmpl w:val="2B721F94"/>
@@ -5074,7 +6968,7 @@
       </w:pPr>
     </w:lvl>
   </w:abstractNum>
-  <w:abstractNum w:abstractNumId="4" w15:restartNumberingAfterBreak="0">
+  <w:abstractNum w:abstractNumId="5" w15:restartNumberingAfterBreak="0">
     <w:nsid w:val="7F70438F"/>
     <w:multiLevelType w:val="multilevel"/>
     <w:tmpl w:val="00BEF4E6"/>
@@ -5191,16 +7085,19 @@
     <w:abstractNumId w:val="1"/>
   </w:num>
   <w:num w:numId="2">
-    <w:abstractNumId w:val="4"/>
+    <w:abstractNumId w:val="5"/>
   </w:num>
   <w:num w:numId="3">
-    <w:abstractNumId w:val="3"/>
+    <w:abstractNumId w:val="4"/>
   </w:num>
   <w:num w:numId="4">
     <w:abstractNumId w:val="2"/>
   </w:num>
   <w:num w:numId="5">
     <w:abstractNumId w:val="0"/>
+  </w:num>
+  <w:num w:numId="6">
+    <w:abstractNumId w:val="3"/>
   </w:num>
 </w:numbering>
 </file>
@@ -5607,6 +7504,7 @@
   <w:style w:type="character" w:default="1" w:styleId="DefaultParagraphFont">
     <w:name w:val="Default Paragraph Font"/>
     <w:uiPriority w:val="1"/>
+    <w:semiHidden/>
     <w:unhideWhenUsed/>
   </w:style>
   <w:style w:type="table" w:default="1" w:styleId="TableNormal">
@@ -5693,6 +7591,17 @@
       <w:color w:val="605E5C"/>
       <w:shd w:val="clear" w:color="auto" w:fill="E1DFDD"/>
     </w:rPr>
+  </w:style>
+  <w:style w:type="paragraph" w:styleId="ListParagraph">
+    <w:name w:val="List Paragraph"/>
+    <w:basedOn w:val="Normal"/>
+    <w:uiPriority w:val="34"/>
+    <w:qFormat/>
+    <w:rsid w:val="001D6188"/>
+    <w:pPr>
+      <w:ind w:left="720"/>
+      <w:contextualSpacing/>
+    </w:pPr>
   </w:style>
 </w:styles>
 </file>

</xml_diff>